<commit_message>
Table of Content was fixed
</commit_message>
<xml_diff>
--- a/Wiki/Documentation/Roadmap.docx
+++ b/Wiki/Documentation/Roadmap.docx
@@ -42,10 +42,19 @@
         </w:rPr>
         <w:t>E</w:t>
       </w:r>
+      <w:bookmarkStart w:id="0" w:name="_GoBack"/>
+      <w:bookmarkEnd w:id="0"/>
     </w:p>
     <w:p/>
     <w:sdt>
       <w:sdtPr>
+        <w:rPr>
+          <w:rFonts w:ascii="Times New Roman" w:eastAsiaTheme="minorHAnsi" w:hAnsi="Times New Roman" w:cs="Times New Roman"/>
+          <w:color w:val="auto"/>
+          <w:sz w:val="24"/>
+          <w:szCs w:val="24"/>
+          <w:lang w:eastAsia="en-US"/>
+        </w:rPr>
         <w:id w:val="663279717"/>
         <w:docPartObj>
           <w:docPartGallery w:val="Table of Contents"/>
@@ -54,13 +63,8 @@
       </w:sdtPr>
       <w:sdtEndPr>
         <w:rPr>
-          <w:rFonts w:ascii="Times New Roman" w:eastAsiaTheme="minorHAnsi" w:hAnsi="Times New Roman" w:cs="Times New Roman"/>
           <w:b/>
           <w:bCs/>
-          <w:color w:val="auto"/>
-          <w:sz w:val="24"/>
-          <w:szCs w:val="24"/>
-          <w:lang w:eastAsia="en-US"/>
         </w:rPr>
       </w:sdtEndPr>
       <w:sdtContent>
@@ -123,7 +127,7 @@
             </w:rPr>
             <w:fldChar w:fldCharType="separate"/>
           </w:r>
-          <w:hyperlink w:anchor="_Toc524472006" w:history="1">
+          <w:hyperlink w:anchor="_Toc524473734" w:history="1">
             <w:r>
               <w:rPr>
                 <w:rStyle w:val="a8"/>
@@ -167,7 +171,7 @@
                 <w:noProof/>
                 <w:webHidden/>
               </w:rPr>
-              <w:instrText xml:space="preserve"> PAGEREF _Toc524472006 \h </w:instrText>
+              <w:instrText xml:space="preserve"> PAGEREF _Toc524473734 \h </w:instrText>
             </w:r>
             <w:r>
               <w:rPr>
@@ -213,7 +217,7 @@
               <w:lang w:eastAsia="ru-RU"/>
             </w:rPr>
           </w:pPr>
-          <w:hyperlink w:anchor="_Toc524472007" w:history="1">
+          <w:hyperlink w:anchor="_Toc524473735" w:history="1">
             <w:r>
               <w:rPr>
                 <w:rStyle w:val="a8"/>
@@ -257,7 +261,7 @@
                 <w:noProof/>
                 <w:webHidden/>
               </w:rPr>
-              <w:instrText xml:space="preserve"> PAGEREF _Toc524472007 \h </w:instrText>
+              <w:instrText xml:space="preserve"> PAGEREF _Toc524473735 \h </w:instrText>
             </w:r>
             <w:r>
               <w:rPr>
@@ -303,7 +307,7 @@
               <w:lang w:eastAsia="ru-RU"/>
             </w:rPr>
           </w:pPr>
-          <w:hyperlink w:anchor="_Toc524472008" w:history="1">
+          <w:hyperlink w:anchor="_Toc524473736" w:history="1">
             <w:r>
               <w:rPr>
                 <w:rStyle w:val="a8"/>
@@ -371,7 +375,7 @@
                 <w:noProof/>
                 <w:webHidden/>
               </w:rPr>
-              <w:instrText xml:space="preserve"> PAGEREF _Toc524472008 \h </w:instrText>
+              <w:instrText xml:space="preserve"> PAGEREF _Toc524473736 \h </w:instrText>
             </w:r>
             <w:r>
               <w:rPr>
@@ -406,24 +410,33 @@
           <w:pPr>
             <w:pStyle w:val="21"/>
             <w:tabs>
-              <w:tab w:val="left" w:pos="880"/>
+              <w:tab w:val="left" w:pos="1540"/>
               <w:tab w:val="right" w:leader="dot" w:pos="9911"/>
             </w:tabs>
             <w:rPr>
+              <w:rFonts w:asciiTheme="minorHAnsi" w:eastAsiaTheme="minorEastAsia" w:hAnsiTheme="minorHAnsi" w:cstheme="minorBidi"/>
               <w:noProof/>
+              <w:sz w:val="22"/>
+              <w:szCs w:val="22"/>
+              <w:lang w:eastAsia="ru-RU"/>
             </w:rPr>
           </w:pPr>
-          <w:hyperlink w:anchor="_Toc524472009" w:history="1">
+          <w:hyperlink w:anchor="_Toc524473737" w:history="1">
             <w:r>
               <w:rPr>
                 <w:rStyle w:val="a8"/>
                 <w:noProof/>
+                <w:lang w:val="en-US"/>
               </w:rPr>
               <w:t>3.1.</w:t>
             </w:r>
             <w:r>
               <w:rPr>
-                <w:noProof/>
+                <w:rFonts w:asciiTheme="minorHAnsi" w:eastAsiaTheme="minorEastAsia" w:hAnsiTheme="minorHAnsi" w:cstheme="minorBidi"/>
+                <w:noProof/>
+                <w:sz w:val="22"/>
+                <w:szCs w:val="22"/>
+                <w:lang w:eastAsia="ru-RU"/>
               </w:rPr>
               <w:tab/>
             </w:r>
@@ -432,7 +445,15 @@
                 <w:rStyle w:val="a8"/>
                 <w:noProof/>
               </w:rPr>
-              <w:t>Составление кинематической модели</w:t>
+              <w:t xml:space="preserve">Составление кинематической модели в </w:t>
+            </w:r>
+            <w:r>
+              <w:rPr>
+                <w:rStyle w:val="a8"/>
+                <w:noProof/>
+                <w:lang w:val="en-US"/>
+              </w:rPr>
+              <w:t>MATLAB</w:t>
             </w:r>
             <w:r>
               <w:rPr>
@@ -453,7 +474,7 @@
                 <w:noProof/>
                 <w:webHidden/>
               </w:rPr>
-              <w:instrText xml:space="preserve"> PAGEREF _Toc524472009 \h </w:instrText>
+              <w:instrText xml:space="preserve"> PAGEREF _Toc524473737 \h </w:instrText>
             </w:r>
             <w:r>
               <w:rPr>
@@ -474,6 +495,286 @@
                 <w:webHidden/>
               </w:rPr>
               <w:t>4</w:t>
+            </w:r>
+            <w:r>
+              <w:rPr>
+                <w:noProof/>
+                <w:webHidden/>
+              </w:rPr>
+              <w:fldChar w:fldCharType="end"/>
+            </w:r>
+          </w:hyperlink>
+        </w:p>
+        <w:p>
+          <w:pPr>
+            <w:pStyle w:val="21"/>
+            <w:tabs>
+              <w:tab w:val="left" w:pos="1540"/>
+              <w:tab w:val="right" w:leader="dot" w:pos="9911"/>
+            </w:tabs>
+            <w:rPr>
+              <w:rFonts w:asciiTheme="minorHAnsi" w:eastAsiaTheme="minorEastAsia" w:hAnsiTheme="minorHAnsi" w:cstheme="minorBidi"/>
+              <w:noProof/>
+              <w:sz w:val="22"/>
+              <w:szCs w:val="22"/>
+              <w:lang w:eastAsia="ru-RU"/>
+            </w:rPr>
+          </w:pPr>
+          <w:hyperlink w:anchor="_Toc524473738" w:history="1">
+            <w:r>
+              <w:rPr>
+                <w:rStyle w:val="a8"/>
+                <w:noProof/>
+              </w:rPr>
+              <w:t>3.2.</w:t>
+            </w:r>
+            <w:r>
+              <w:rPr>
+                <w:rFonts w:asciiTheme="minorHAnsi" w:eastAsiaTheme="minorEastAsia" w:hAnsiTheme="minorHAnsi" w:cstheme="minorBidi"/>
+                <w:noProof/>
+                <w:sz w:val="22"/>
+                <w:szCs w:val="22"/>
+                <w:lang w:eastAsia="ru-RU"/>
+              </w:rPr>
+              <w:tab/>
+            </w:r>
+            <w:r>
+              <w:rPr>
+                <w:rStyle w:val="a8"/>
+                <w:noProof/>
+              </w:rPr>
+              <w:t>Рассмотрение исполнительных устройств и преобразователей</w:t>
+            </w:r>
+            <w:r>
+              <w:rPr>
+                <w:noProof/>
+                <w:webHidden/>
+              </w:rPr>
+              <w:tab/>
+            </w:r>
+            <w:r>
+              <w:rPr>
+                <w:noProof/>
+                <w:webHidden/>
+              </w:rPr>
+              <w:fldChar w:fldCharType="begin"/>
+            </w:r>
+            <w:r>
+              <w:rPr>
+                <w:noProof/>
+                <w:webHidden/>
+              </w:rPr>
+              <w:instrText xml:space="preserve"> PAGEREF _Toc524473738 \h </w:instrText>
+            </w:r>
+            <w:r>
+              <w:rPr>
+                <w:noProof/>
+                <w:webHidden/>
+              </w:rPr>
+            </w:r>
+            <w:r>
+              <w:rPr>
+                <w:noProof/>
+                <w:webHidden/>
+              </w:rPr>
+              <w:fldChar w:fldCharType="separate"/>
+            </w:r>
+            <w:r>
+              <w:rPr>
+                <w:noProof/>
+                <w:webHidden/>
+              </w:rPr>
+              <w:t>4</w:t>
+            </w:r>
+            <w:r>
+              <w:rPr>
+                <w:noProof/>
+                <w:webHidden/>
+              </w:rPr>
+              <w:fldChar w:fldCharType="end"/>
+            </w:r>
+          </w:hyperlink>
+        </w:p>
+        <w:p>
+          <w:pPr>
+            <w:pStyle w:val="21"/>
+            <w:tabs>
+              <w:tab w:val="left" w:pos="1540"/>
+              <w:tab w:val="right" w:leader="dot" w:pos="9911"/>
+            </w:tabs>
+            <w:rPr>
+              <w:rFonts w:asciiTheme="minorHAnsi" w:eastAsiaTheme="minorEastAsia" w:hAnsiTheme="minorHAnsi" w:cstheme="minorBidi"/>
+              <w:noProof/>
+              <w:sz w:val="22"/>
+              <w:szCs w:val="22"/>
+              <w:lang w:eastAsia="ru-RU"/>
+            </w:rPr>
+          </w:pPr>
+          <w:hyperlink w:anchor="_Toc524473739" w:history="1">
+            <w:r>
+              <w:rPr>
+                <w:rStyle w:val="a8"/>
+                <w:noProof/>
+              </w:rPr>
+              <w:t>3.3.</w:t>
+            </w:r>
+            <w:r>
+              <w:rPr>
+                <w:rFonts w:asciiTheme="minorHAnsi" w:eastAsiaTheme="minorEastAsia" w:hAnsiTheme="minorHAnsi" w:cstheme="minorBidi"/>
+                <w:noProof/>
+                <w:sz w:val="22"/>
+                <w:szCs w:val="22"/>
+                <w:lang w:eastAsia="ru-RU"/>
+              </w:rPr>
+              <w:tab/>
+            </w:r>
+            <w:r>
+              <w:rPr>
+                <w:rStyle w:val="a8"/>
+                <w:noProof/>
+              </w:rPr>
+              <w:t xml:space="preserve">Составление динамической модели в </w:t>
+            </w:r>
+            <w:r>
+              <w:rPr>
+                <w:rStyle w:val="a8"/>
+                <w:noProof/>
+                <w:lang w:val="en-US"/>
+              </w:rPr>
+              <w:t>MATLAB</w:t>
+            </w:r>
+            <w:r>
+              <w:rPr>
+                <w:noProof/>
+                <w:webHidden/>
+              </w:rPr>
+              <w:tab/>
+            </w:r>
+            <w:r>
+              <w:rPr>
+                <w:noProof/>
+                <w:webHidden/>
+              </w:rPr>
+              <w:fldChar w:fldCharType="begin"/>
+            </w:r>
+            <w:r>
+              <w:rPr>
+                <w:noProof/>
+                <w:webHidden/>
+              </w:rPr>
+              <w:instrText xml:space="preserve"> PAGEREF _Toc524473739 \h </w:instrText>
+            </w:r>
+            <w:r>
+              <w:rPr>
+                <w:noProof/>
+                <w:webHidden/>
+              </w:rPr>
+            </w:r>
+            <w:r>
+              <w:rPr>
+                <w:noProof/>
+                <w:webHidden/>
+              </w:rPr>
+              <w:fldChar w:fldCharType="separate"/>
+            </w:r>
+            <w:r>
+              <w:rPr>
+                <w:noProof/>
+                <w:webHidden/>
+              </w:rPr>
+              <w:t>4</w:t>
+            </w:r>
+            <w:r>
+              <w:rPr>
+                <w:noProof/>
+                <w:webHidden/>
+              </w:rPr>
+              <w:fldChar w:fldCharType="end"/>
+            </w:r>
+          </w:hyperlink>
+        </w:p>
+        <w:p>
+          <w:pPr>
+            <w:pStyle w:val="21"/>
+            <w:tabs>
+              <w:tab w:val="left" w:pos="1540"/>
+              <w:tab w:val="right" w:leader="dot" w:pos="9911"/>
+            </w:tabs>
+            <w:rPr>
+              <w:rFonts w:asciiTheme="minorHAnsi" w:eastAsiaTheme="minorEastAsia" w:hAnsiTheme="minorHAnsi" w:cstheme="minorBidi"/>
+              <w:noProof/>
+              <w:sz w:val="22"/>
+              <w:szCs w:val="22"/>
+              <w:lang w:eastAsia="ru-RU"/>
+            </w:rPr>
+          </w:pPr>
+          <w:hyperlink w:anchor="_Toc524473740" w:history="1">
+            <w:r>
+              <w:rPr>
+                <w:rStyle w:val="a8"/>
+                <w:noProof/>
+                <w:lang w:val="en-US"/>
+              </w:rPr>
+              <w:t>3.4.</w:t>
+            </w:r>
+            <w:r>
+              <w:rPr>
+                <w:rFonts w:asciiTheme="minorHAnsi" w:eastAsiaTheme="minorEastAsia" w:hAnsiTheme="minorHAnsi" w:cstheme="minorBidi"/>
+                <w:noProof/>
+                <w:sz w:val="22"/>
+                <w:szCs w:val="22"/>
+                <w:lang w:eastAsia="ru-RU"/>
+              </w:rPr>
+              <w:tab/>
+            </w:r>
+            <w:r>
+              <w:rPr>
+                <w:rStyle w:val="a8"/>
+                <w:noProof/>
+                <w:lang w:val="en-US"/>
+              </w:rPr>
+              <w:t>Подготовка модели в Gazebo</w:t>
+            </w:r>
+            <w:r>
+              <w:rPr>
+                <w:noProof/>
+                <w:webHidden/>
+              </w:rPr>
+              <w:tab/>
+            </w:r>
+            <w:r>
+              <w:rPr>
+                <w:noProof/>
+                <w:webHidden/>
+              </w:rPr>
+              <w:fldChar w:fldCharType="begin"/>
+            </w:r>
+            <w:r>
+              <w:rPr>
+                <w:noProof/>
+                <w:webHidden/>
+              </w:rPr>
+              <w:instrText xml:space="preserve"> PAGEREF _Toc524473740 \h </w:instrText>
+            </w:r>
+            <w:r>
+              <w:rPr>
+                <w:noProof/>
+                <w:webHidden/>
+              </w:rPr>
+            </w:r>
+            <w:r>
+              <w:rPr>
+                <w:noProof/>
+                <w:webHidden/>
+              </w:rPr>
+              <w:fldChar w:fldCharType="separate"/>
+            </w:r>
+            <w:r>
+              <w:rPr>
+                <w:noProof/>
+                <w:webHidden/>
+              </w:rPr>
+              <w:t>5</w:t>
             </w:r>
             <w:r>
               <w:rPr>
@@ -499,7 +800,7 @@
               <w:lang w:eastAsia="ru-RU"/>
             </w:rPr>
           </w:pPr>
-          <w:hyperlink w:anchor="_Toc524472010" w:history="1">
+          <w:hyperlink w:anchor="_Toc524473741" w:history="1">
             <w:r>
               <w:rPr>
                 <w:rStyle w:val="a8"/>
@@ -543,7 +844,7 @@
                 <w:noProof/>
                 <w:webHidden/>
               </w:rPr>
-              <w:instrText xml:space="preserve"> PAGEREF _Toc524472010 \h </w:instrText>
+              <w:instrText xml:space="preserve"> PAGEREF _Toc524473741 \h </w:instrText>
             </w:r>
             <w:r>
               <w:rPr>
@@ -563,7 +864,7 @@
                 <w:noProof/>
                 <w:webHidden/>
               </w:rPr>
-              <w:t>5</w:t>
+              <w:t>6</w:t>
             </w:r>
             <w:r>
               <w:rPr>
@@ -589,7 +890,7 @@
               <w:lang w:eastAsia="ru-RU"/>
             </w:rPr>
           </w:pPr>
-          <w:hyperlink w:anchor="_Toc524472011" w:history="1">
+          <w:hyperlink w:anchor="_Toc524473742" w:history="1">
             <w:r>
               <w:rPr>
                 <w:rStyle w:val="a8"/>
@@ -633,7 +934,7 @@
                 <w:noProof/>
                 <w:webHidden/>
               </w:rPr>
-              <w:instrText xml:space="preserve"> PAGEREF _Toc524472011 \h </w:instrText>
+              <w:instrText xml:space="preserve"> PAGEREF _Toc524473742 \h </w:instrText>
             </w:r>
             <w:r>
               <w:rPr>
@@ -653,7 +954,7 @@
                 <w:noProof/>
                 <w:webHidden/>
               </w:rPr>
-              <w:t>6</w:t>
+              <w:t>7</w:t>
             </w:r>
             <w:r>
               <w:rPr>
@@ -679,11 +980,12 @@
               <w:lang w:eastAsia="ru-RU"/>
             </w:rPr>
           </w:pPr>
-          <w:hyperlink w:anchor="_Toc524472012" w:history="1">
+          <w:hyperlink w:anchor="_Toc524473743" w:history="1">
             <w:r>
               <w:rPr>
                 <w:rStyle w:val="a8"/>
                 <w:noProof/>
+                <w:lang w:val="en-US"/>
               </w:rPr>
               <w:t>6.</w:t>
             </w:r>
@@ -746,7 +1048,7 @@
                 <w:noProof/>
                 <w:webHidden/>
               </w:rPr>
-              <w:instrText xml:space="preserve"> PAGEREF _Toc524472012 \h </w:instrText>
+              <w:instrText xml:space="preserve"> PAGEREF _Toc524473743 \h </w:instrText>
             </w:r>
             <w:r>
               <w:rPr>
@@ -766,7 +1068,7 @@
                 <w:noProof/>
                 <w:webHidden/>
               </w:rPr>
-              <w:t>7</w:t>
+              <w:t>8</w:t>
             </w:r>
             <w:r>
               <w:rPr>
@@ -792,7 +1094,7 @@
               <w:lang w:eastAsia="ru-RU"/>
             </w:rPr>
           </w:pPr>
-          <w:hyperlink w:anchor="_Toc524472013" w:history="1">
+          <w:hyperlink w:anchor="_Toc524473744" w:history="1">
             <w:r>
               <w:rPr>
                 <w:rStyle w:val="a8"/>
@@ -836,7 +1138,7 @@
                 <w:noProof/>
                 <w:webHidden/>
               </w:rPr>
-              <w:instrText xml:space="preserve"> PAGEREF _Toc524472013 \h </w:instrText>
+              <w:instrText xml:space="preserve"> PAGEREF _Toc524473744 \h </w:instrText>
             </w:r>
             <w:r>
               <w:rPr>
@@ -856,7 +1158,7 @@
                 <w:noProof/>
                 <w:webHidden/>
               </w:rPr>
-              <w:t>8</w:t>
+              <w:t>9</w:t>
             </w:r>
             <w:r>
               <w:rPr>
@@ -882,7 +1184,7 @@
               <w:lang w:eastAsia="ru-RU"/>
             </w:rPr>
           </w:pPr>
-          <w:hyperlink w:anchor="_Toc524472014" w:history="1">
+          <w:hyperlink w:anchor="_Toc524473745" w:history="1">
             <w:r>
               <w:rPr>
                 <w:rStyle w:val="a8"/>
@@ -926,7 +1228,7 @@
                 <w:noProof/>
                 <w:webHidden/>
               </w:rPr>
-              <w:instrText xml:space="preserve"> PAGEREF _Toc524472014 \h </w:instrText>
+              <w:instrText xml:space="preserve"> PAGEREF _Toc524473745 \h </w:instrText>
             </w:r>
             <w:r>
               <w:rPr>
@@ -946,7 +1248,7 @@
                 <w:noProof/>
                 <w:webHidden/>
               </w:rPr>
-              <w:t>9</w:t>
+              <w:t>10</w:t>
             </w:r>
             <w:r>
               <w:rPr>
@@ -972,7 +1274,7 @@
               <w:lang w:eastAsia="ru-RU"/>
             </w:rPr>
           </w:pPr>
-          <w:hyperlink w:anchor="_Toc524472015" w:history="1">
+          <w:hyperlink w:anchor="_Toc524473746" w:history="1">
             <w:r>
               <w:rPr>
                 <w:rStyle w:val="a8"/>
@@ -1016,7 +1318,7 @@
                 <w:noProof/>
                 <w:webHidden/>
               </w:rPr>
-              <w:instrText xml:space="preserve"> PAGEREF _Toc524472015 \h </w:instrText>
+              <w:instrText xml:space="preserve"> PAGEREF _Toc524473746 \h </w:instrText>
             </w:r>
             <w:r>
               <w:rPr>
@@ -1036,7 +1338,7 @@
                 <w:noProof/>
                 <w:webHidden/>
               </w:rPr>
-              <w:t>10</w:t>
+              <w:t>11</w:t>
             </w:r>
             <w:r>
               <w:rPr>
@@ -1077,7 +1379,7 @@
           <w:numId w:val="6"/>
         </w:numPr>
       </w:pPr>
-      <w:bookmarkStart w:id="0" w:name="_Toc524472006"/>
+      <w:bookmarkStart w:id="1" w:name="_Toc524473734"/>
       <w:r>
         <w:lastRenderedPageBreak/>
         <w:t>«</w:t>
@@ -1088,7 +1390,7 @@
       <w:r>
         <w:t>»</w:t>
       </w:r>
-      <w:bookmarkEnd w:id="0"/>
+      <w:bookmarkEnd w:id="1"/>
     </w:p>
     <w:p>
       <w:r>
@@ -1258,11 +1560,11 @@
           <w:numId w:val="6"/>
         </w:numPr>
       </w:pPr>
-      <w:bookmarkStart w:id="1" w:name="_Toc524472007"/>
+      <w:bookmarkStart w:id="2" w:name="_Toc524473735"/>
       <w:r>
         <w:t>Обзор</w:t>
       </w:r>
-      <w:bookmarkEnd w:id="1"/>
+      <w:bookmarkEnd w:id="2"/>
     </w:p>
     <w:p>
       <w:pPr>
@@ -1286,7 +1588,7 @@
           <w:lang w:val="en-US"/>
         </w:rPr>
       </w:pPr>
-      <w:bookmarkStart w:id="2" w:name="_Toc524472008"/>
+      <w:bookmarkStart w:id="3" w:name="_Toc524473736"/>
       <w:r>
         <w:t xml:space="preserve">Модель робота в </w:t>
       </w:r>
@@ -1305,7 +1607,7 @@
         </w:rPr>
         <w:t>Gazebo</w:t>
       </w:r>
-      <w:bookmarkEnd w:id="2"/>
+      <w:bookmarkEnd w:id="3"/>
     </w:p>
     <w:p>
       <w:r>
@@ -1406,11 +1708,10 @@
           <w:lang w:val="en-US"/>
         </w:rPr>
       </w:pPr>
-      <w:bookmarkStart w:id="3" w:name="_Toc524472009"/>
+      <w:bookmarkStart w:id="4" w:name="_Toc524473737"/>
       <w:r>
         <w:t>Составление кинематической модели</w:t>
       </w:r>
-      <w:bookmarkEnd w:id="3"/>
       <w:r>
         <w:t xml:space="preserve"> </w:t>
       </w:r>
@@ -1423,26 +1724,14 @@
         </w:rPr>
         <w:t>MATLAB</w:t>
       </w:r>
-    </w:p>
-    <w:p>
-      <w:r>
-        <w:t xml:space="preserve">Кинематической моделью является таблица параметров, задающая относительные перемещение и поворот последовательно от основания до </w:t>
-      </w:r>
-      <w:proofErr w:type="spellStart"/>
-      <w:r>
-        <w:t>схвата</w:t>
-      </w:r>
-      <w:proofErr w:type="spellEnd"/>
-      <w:r>
-        <w:t xml:space="preserve">. Параметры задаются в специальной системе координат </w:t>
-      </w:r>
-      <w:proofErr w:type="spellStart"/>
-      <w:r>
-        <w:t>Денавита-Хартенберга</w:t>
-      </w:r>
-      <w:proofErr w:type="spellEnd"/>
-      <w:r>
-        <w:t>.</w:t>
+      <w:bookmarkEnd w:id="4"/>
+    </w:p>
+    <w:p>
+      <w:r>
+        <w:t>Кинематической моделью является таблица параметров, задающая относительные перемещение и поворот последовательно от основания до схвата</w:t>
+      </w:r>
+      <w:r>
+        <w:t>. Параметры задаются в специальной системе координат Денавита-Хартенберга.</w:t>
       </w:r>
     </w:p>
     <w:p>
@@ -1458,9 +1747,11 @@
           <w:numId w:val="6"/>
         </w:numPr>
       </w:pPr>
+      <w:bookmarkStart w:id="5" w:name="_Toc524473738"/>
       <w:r>
         <w:t>Рассмотрение исполнительных устройств и преобразователей</w:t>
       </w:r>
+      <w:bookmarkEnd w:id="5"/>
     </w:p>
     <w:p>
       <w:r>
@@ -1547,13 +1838,8 @@
           <w:numId w:val="11"/>
         </w:numPr>
       </w:pPr>
-      <w:proofErr w:type="spellStart"/>
-      <w:r>
-        <w:t>Силомоментные</w:t>
-      </w:r>
-      <w:proofErr w:type="spellEnd"/>
-      <w:r>
-        <w:t xml:space="preserve"> датчики усилия</w:t>
+      <w:r>
+        <w:t>Силомоментные датчики усилия</w:t>
       </w:r>
     </w:p>
     <w:p>
@@ -1612,6 +1898,7 @@
           <w:numId w:val="6"/>
         </w:numPr>
       </w:pPr>
+      <w:bookmarkStart w:id="6" w:name="_Toc524473739"/>
       <w:r>
         <w:t>Составление динамической модели</w:t>
       </w:r>
@@ -1624,6 +1911,7 @@
         </w:rPr>
         <w:t>MATLAB</w:t>
       </w:r>
+      <w:bookmarkEnd w:id="6"/>
     </w:p>
     <w:p>
       <w:r>
@@ -1659,34 +1947,14 @@
           <w:lang w:val="en-US"/>
         </w:rPr>
       </w:pPr>
-      <w:proofErr w:type="spellStart"/>
+      <w:bookmarkStart w:id="7" w:name="_Toc524473740"/>
       <w:r>
         <w:rPr>
           <w:lang w:val="en-US"/>
         </w:rPr>
-        <w:t>Подготовка</w:t>
-      </w:r>
-      <w:proofErr w:type="spellEnd"/>
-      <w:r>
-        <w:rPr>
-          <w:lang w:val="en-US"/>
-        </w:rPr>
-        <w:t xml:space="preserve"> </w:t>
-      </w:r>
-      <w:proofErr w:type="spellStart"/>
-      <w:r>
-        <w:rPr>
-          <w:lang w:val="en-US"/>
-        </w:rPr>
-        <w:t>модели</w:t>
-      </w:r>
-      <w:proofErr w:type="spellEnd"/>
-      <w:r>
-        <w:rPr>
-          <w:lang w:val="en-US"/>
-        </w:rPr>
-        <w:t xml:space="preserve"> в Gazebo</w:t>
-      </w:r>
+        <w:t>Подготовка модели в Gazebo</w:t>
+      </w:r>
+      <w:bookmarkEnd w:id="7"/>
     </w:p>
     <w:p>
       <w:r>
@@ -1733,31 +2001,15 @@
           <w:numId w:val="6"/>
         </w:numPr>
       </w:pPr>
-      <w:bookmarkStart w:id="4" w:name="_Toc524472010"/>
+      <w:bookmarkStart w:id="8" w:name="_Toc524473741"/>
       <w:r>
         <w:t>Генерация траектории</w:t>
       </w:r>
-      <w:bookmarkEnd w:id="4"/>
-    </w:p>
-    <w:p>
-      <w:r>
-        <w:t xml:space="preserve">Создание оптимальной по </w:t>
-      </w:r>
-      <w:proofErr w:type="spellStart"/>
-      <w:r>
-        <w:t>энергозатратности</w:t>
-      </w:r>
-      <w:proofErr w:type="spellEnd"/>
-      <w:r>
-        <w:t xml:space="preserve">, стабильности и скорости прохождения траектории движения </w:t>
-      </w:r>
-      <w:proofErr w:type="spellStart"/>
-      <w:r>
-        <w:t>педипуляторов</w:t>
-      </w:r>
-      <w:proofErr w:type="spellEnd"/>
-      <w:r>
-        <w:t xml:space="preserve"> робота.</w:t>
+      <w:bookmarkEnd w:id="8"/>
+    </w:p>
+    <w:p>
+      <w:r>
+        <w:t>Создание оптимальной по энергозатратности, стабильности и скорости прохождения траектории движения педипуляторов робота.</w:t>
       </w:r>
     </w:p>
     <w:p>
@@ -1779,18 +2031,16 @@
           <w:numId w:val="6"/>
         </w:numPr>
       </w:pPr>
-      <w:bookmarkStart w:id="5" w:name="_Toc524472011"/>
+      <w:bookmarkStart w:id="9" w:name="_Toc524473742"/>
       <w:r>
         <w:t>Исполнение траектории</w:t>
       </w:r>
-      <w:bookmarkEnd w:id="5"/>
+      <w:bookmarkEnd w:id="9"/>
     </w:p>
     <w:p>
       <w:r>
         <w:t>Выполнение заранее созданной траектории с минимальной ошибкой и несмотря на наличие возмущающих воздействий.</w:t>
       </w:r>
-      <w:bookmarkStart w:id="6" w:name="_GoBack"/>
-      <w:bookmarkEnd w:id="6"/>
     </w:p>
     <w:p>
       <w:pPr>
@@ -1814,7 +2064,7 @@
           <w:lang w:val="en-US"/>
         </w:rPr>
       </w:pPr>
-      <w:bookmarkStart w:id="7" w:name="_Toc524472012"/>
+      <w:bookmarkStart w:id="10" w:name="_Toc524473743"/>
       <w:r>
         <w:t xml:space="preserve">Протокол </w:t>
       </w:r>
@@ -1836,7 +2086,7 @@
         </w:rPr>
         <w:t>ROS</w:t>
       </w:r>
-      <w:bookmarkEnd w:id="7"/>
+      <w:bookmarkEnd w:id="10"/>
     </w:p>
     <w:p>
       <w:r>
@@ -1878,11 +2128,11 @@
           <w:numId w:val="6"/>
         </w:numPr>
       </w:pPr>
-      <w:bookmarkStart w:id="8" w:name="_Toc524472013"/>
+      <w:bookmarkStart w:id="11" w:name="_Toc524473744"/>
       <w:r>
         <w:t>Средства тестирования и отладки</w:t>
       </w:r>
-      <w:bookmarkEnd w:id="8"/>
+      <w:bookmarkEnd w:id="11"/>
     </w:p>
     <w:p>
       <w:pPr>
@@ -1903,11 +2153,11 @@
           <w:numId w:val="6"/>
         </w:numPr>
       </w:pPr>
-      <w:bookmarkStart w:id="9" w:name="_Toc524472014"/>
+      <w:bookmarkStart w:id="12" w:name="_Toc524473745"/>
       <w:r>
         <w:t>Пользовательский интерфейс</w:t>
       </w:r>
-      <w:bookmarkEnd w:id="9"/>
+      <w:bookmarkEnd w:id="12"/>
     </w:p>
     <w:p>
       <w:pPr>
@@ -1928,11 +2178,11 @@
           <w:numId w:val="6"/>
         </w:numPr>
       </w:pPr>
-      <w:bookmarkStart w:id="10" w:name="_Toc524472015"/>
+      <w:bookmarkStart w:id="13" w:name="_Toc524473746"/>
       <w:r>
         <w:t>Стабильный канал передачи данных</w:t>
       </w:r>
-      <w:bookmarkEnd w:id="10"/>
+      <w:bookmarkEnd w:id="13"/>
     </w:p>
     <w:sectPr>
       <w:footerReference w:type="default" r:id="rId8"/>
@@ -1981,6 +2231,7 @@
         <w:docPartUnique/>
       </w:docPartObj>
     </w:sdtPr>
+    <w:sdtEndPr/>
     <w:sdtContent>
       <w:p>
         <w:pPr>
@@ -4092,7 +4343,7 @@
 </file>
 
 <file path=customXml/itemProps1.xml><?xml version="1.0" encoding="utf-8"?>
-<ds:datastoreItem xmlns:ds="http://schemas.openxmlformats.org/officeDocument/2006/customXml" ds:itemID="{FC12957E-6EED-4881-845A-05450085D474}">
+<ds:datastoreItem xmlns:ds="http://schemas.openxmlformats.org/officeDocument/2006/customXml" ds:itemID="{728D862E-CFE8-418A-BE03-F9572CA63592}">
   <ds:schemaRefs>
     <ds:schemaRef ds:uri="http://schemas.openxmlformats.org/officeDocument/2006/bibliography"/>
   </ds:schemaRefs>

</xml_diff>

<commit_message>
added some points after reviewing articles
</commit_message>
<xml_diff>
--- a/Wiki/Documentation/Roadmap.docx
+++ b/Wiki/Documentation/Roadmap.docx
@@ -42,8 +42,6 @@
         </w:rPr>
         <w:t>E</w:t>
       </w:r>
-      <w:bookmarkStart w:id="0" w:name="_GoBack"/>
-      <w:bookmarkEnd w:id="0"/>
     </w:p>
     <w:p/>
     <w:sdt>
@@ -1379,7 +1377,7 @@
           <w:numId w:val="6"/>
         </w:numPr>
       </w:pPr>
-      <w:bookmarkStart w:id="1" w:name="_Toc524473734"/>
+      <w:bookmarkStart w:id="0" w:name="_Toc524473734"/>
       <w:r>
         <w:lastRenderedPageBreak/>
         <w:t>«</w:t>
@@ -1390,7 +1388,7 @@
       <w:r>
         <w:t>»</w:t>
       </w:r>
-      <w:bookmarkEnd w:id="1"/>
+      <w:bookmarkEnd w:id="0"/>
     </w:p>
     <w:p>
       <w:r>
@@ -1560,11 +1558,11 @@
           <w:numId w:val="6"/>
         </w:numPr>
       </w:pPr>
-      <w:bookmarkStart w:id="2" w:name="_Toc524473735"/>
+      <w:bookmarkStart w:id="1" w:name="_Toc524473735"/>
       <w:r>
         <w:t>Обзор</w:t>
       </w:r>
-      <w:bookmarkEnd w:id="2"/>
+      <w:bookmarkEnd w:id="1"/>
     </w:p>
     <w:p>
       <w:pPr>
@@ -1588,7 +1586,7 @@
           <w:lang w:val="en-US"/>
         </w:rPr>
       </w:pPr>
-      <w:bookmarkStart w:id="3" w:name="_Toc524473736"/>
+      <w:bookmarkStart w:id="2" w:name="_Toc524473736"/>
       <w:r>
         <w:t xml:space="preserve">Модель робота в </w:t>
       </w:r>
@@ -1607,7 +1605,7 @@
         </w:rPr>
         <w:t>Gazebo</w:t>
       </w:r>
-      <w:bookmarkEnd w:id="3"/>
+      <w:bookmarkEnd w:id="2"/>
     </w:p>
     <w:p>
       <w:r>
@@ -1672,6 +1670,18 @@
           <w:lang w:val="en-US"/>
         </w:rPr>
         <w:t>MATLAB</w:t>
+      </w:r>
+    </w:p>
+    <w:p>
+      <w:pPr>
+        <w:pStyle w:val="aa"/>
+        <w:numPr>
+          <w:ilvl w:val="0"/>
+          <w:numId w:val="9"/>
+        </w:numPr>
+      </w:pPr>
+      <w:r>
+        <w:t>Составление критерия равновесия ZMP</w:t>
       </w:r>
     </w:p>
     <w:p>
@@ -1708,7 +1718,7 @@
           <w:lang w:val="en-US"/>
         </w:rPr>
       </w:pPr>
-      <w:bookmarkStart w:id="4" w:name="_Toc524473737"/>
+      <w:bookmarkStart w:id="3" w:name="_Toc524473737"/>
       <w:r>
         <w:t>Составление кинематической модели</w:t>
       </w:r>
@@ -1724,14 +1734,27 @@
         </w:rPr>
         <w:t>MATLAB</w:t>
       </w:r>
-      <w:bookmarkEnd w:id="4"/>
-    </w:p>
-    <w:p>
-      <w:r>
-        <w:t>Кинематической моделью является таблица параметров, задающая относительные перемещение и поворот последовательно от основания до схвата</w:t>
-      </w:r>
-      <w:r>
-        <w:t>. Параметры задаются в специальной системе координат Денавита-Хартенберга.</w:t>
+      <w:bookmarkEnd w:id="3"/>
+    </w:p>
+    <w:p>
+      <w:r>
+        <w:t xml:space="preserve">Кинематической моделью является таблица параметров, задающая относительные перемещение и поворот последовательно от основания до </w:t>
+      </w:r>
+      <w:proofErr w:type="spellStart"/>
+      <w:r>
+        <w:t>схвата</w:t>
+      </w:r>
+      <w:proofErr w:type="spellEnd"/>
+      <w:r>
+        <w:t xml:space="preserve">. Параметры задаются в специальной системе координат </w:t>
+      </w:r>
+      <w:proofErr w:type="spellStart"/>
+      <w:r>
+        <w:t>Денавита-Хартенберга</w:t>
+      </w:r>
+      <w:proofErr w:type="spellEnd"/>
+      <w:r>
+        <w:t>.</w:t>
       </w:r>
     </w:p>
     <w:p>
@@ -1747,11 +1770,11 @@
           <w:numId w:val="6"/>
         </w:numPr>
       </w:pPr>
-      <w:bookmarkStart w:id="5" w:name="_Toc524473738"/>
+      <w:bookmarkStart w:id="4" w:name="_Toc524473738"/>
       <w:r>
         <w:t>Рассмотрение исполнительных устройств и преобразователей</w:t>
       </w:r>
-      <w:bookmarkEnd w:id="5"/>
+      <w:bookmarkEnd w:id="4"/>
     </w:p>
     <w:p>
       <w:r>
@@ -1838,8 +1861,13 @@
           <w:numId w:val="11"/>
         </w:numPr>
       </w:pPr>
-      <w:r>
-        <w:t>Силомоментные датчики усилия</w:t>
+      <w:proofErr w:type="spellStart"/>
+      <w:r>
+        <w:t>Силомоментные</w:t>
+      </w:r>
+      <w:proofErr w:type="spellEnd"/>
+      <w:r>
+        <w:t xml:space="preserve"> датчики усилия</w:t>
       </w:r>
     </w:p>
     <w:p>
@@ -1898,7 +1926,7 @@
           <w:numId w:val="6"/>
         </w:numPr>
       </w:pPr>
-      <w:bookmarkStart w:id="6" w:name="_Toc524473739"/>
+      <w:bookmarkStart w:id="5" w:name="_Toc524473739"/>
       <w:r>
         <w:t>Составление динамической модели</w:t>
       </w:r>
@@ -1911,7 +1939,7 @@
         </w:rPr>
         <w:t>MATLAB</w:t>
       </w:r>
-      <w:bookmarkEnd w:id="6"/>
+      <w:bookmarkEnd w:id="5"/>
     </w:p>
     <w:p>
       <w:r>
@@ -1934,6 +1962,17 @@
       </w:r>
       <w:r>
         <w:t xml:space="preserve"> с заданными центрами тяжести, объемом и распределения веса по объему изделий.</w:t>
+      </w:r>
+    </w:p>
+    <w:p>
+      <w:r>
+        <w:t>Также требуется с</w:t>
+      </w:r>
+      <w:r>
+        <w:t>оставление упрощенной динамической модели для генерации траектории</w:t>
+      </w:r>
+      <w:r>
+        <w:t xml:space="preserve"> в режиме реального времени.</w:t>
       </w:r>
     </w:p>
     <w:p>
@@ -1947,14 +1986,36 @@
           <w:lang w:val="en-US"/>
         </w:rPr>
       </w:pPr>
-      <w:bookmarkStart w:id="7" w:name="_Toc524473740"/>
+      <w:bookmarkStart w:id="6" w:name="_Toc524473740"/>
+      <w:proofErr w:type="spellStart"/>
       <w:r>
         <w:rPr>
           <w:lang w:val="en-US"/>
         </w:rPr>
-        <w:t>Подготовка модели в Gazebo</w:t>
-      </w:r>
-      <w:bookmarkEnd w:id="7"/>
+        <w:t>Подготовка</w:t>
+      </w:r>
+      <w:proofErr w:type="spellEnd"/>
+      <w:r>
+        <w:rPr>
+          <w:lang w:val="en-US"/>
+        </w:rPr>
+        <w:t xml:space="preserve"> </w:t>
+      </w:r>
+      <w:proofErr w:type="spellStart"/>
+      <w:r>
+        <w:rPr>
+          <w:lang w:val="en-US"/>
+        </w:rPr>
+        <w:t>модели</w:t>
+      </w:r>
+      <w:proofErr w:type="spellEnd"/>
+      <w:r>
+        <w:rPr>
+          <w:lang w:val="en-US"/>
+        </w:rPr>
+        <w:t xml:space="preserve"> в Gazebo</w:t>
+      </w:r>
+      <w:bookmarkEnd w:id="6"/>
     </w:p>
     <w:p>
       <w:r>
@@ -1979,8 +2040,55 @@
         <w:t>Gazebo</w:t>
       </w:r>
       <w:r>
+        <w:t xml:space="preserve"> (</w:t>
+      </w:r>
+      <w:r>
+        <w:t>URDF и STL</w:t>
+      </w:r>
+      <w:r>
+        <w:t>)</w:t>
+      </w:r>
+      <w:r>
         <w:t>, а также осуществления корректной программной связи между моделью робота и управляющей программы. Это необходимо, чтобы одна и та же управляющая программа без её изменения взаимодействовала с симулятором робота и реальным роботом одинаково.</w:t>
       </w:r>
+    </w:p>
+    <w:p>
+      <w:r>
+        <w:t xml:space="preserve">Предполагается использования модуля </w:t>
+      </w:r>
+      <w:r>
+        <w:t xml:space="preserve">ROS </w:t>
+      </w:r>
+      <w:proofErr w:type="spellStart"/>
+      <w:r>
+        <w:t>Control</w:t>
+      </w:r>
+      <w:proofErr w:type="spellEnd"/>
+    </w:p>
+    <w:p>
+      <w:pPr>
+        <w:pStyle w:val="2"/>
+        <w:numPr>
+          <w:ilvl w:val="1"/>
+          <w:numId w:val="6"/>
+        </w:numPr>
+      </w:pPr>
+      <w:r>
+        <w:t xml:space="preserve">Составление </w:t>
+      </w:r>
+      <w:r>
+        <w:rPr>
+          <w:lang w:val="en-US"/>
+        </w:rPr>
+        <w:t>критерия</w:t>
+      </w:r>
+      <w:r>
+        <w:t xml:space="preserve"> равновесия ZMP</w:t>
+      </w:r>
+    </w:p>
+    <w:p>
+      <w:bookmarkStart w:id="7" w:name="_GoBack"/>
+      <w:bookmarkEnd w:id="7"/>
     </w:p>
     <w:p>
       <w:pPr>
@@ -2009,7 +2117,33 @@
     </w:p>
     <w:p>
       <w:r>
-        <w:t>Создание оптимальной по энергозатратности, стабильности и скорости прохождения траектории движения педипуляторов робота.</w:t>
+        <w:t xml:space="preserve">Создание оптимальной по </w:t>
+      </w:r>
+      <w:proofErr w:type="spellStart"/>
+      <w:r>
+        <w:t>энергозатратности</w:t>
+      </w:r>
+      <w:proofErr w:type="spellEnd"/>
+      <w:r>
+        <w:t xml:space="preserve">, стабильности и скорости прохождения траектории движения </w:t>
+      </w:r>
+      <w:proofErr w:type="spellStart"/>
+      <w:r>
+        <w:t>педипуляторов</w:t>
+      </w:r>
+      <w:proofErr w:type="spellEnd"/>
+      <w:r>
+        <w:t xml:space="preserve"> робота.</w:t>
+      </w:r>
+    </w:p>
+    <w:p>
+      <w:r>
+        <w:t>Генерация траектории в режиме реального времени</w:t>
+      </w:r>
+    </w:p>
+    <w:p>
+      <w:r>
+        <w:t>Оптимизация параметров шага (после генерации)</w:t>
       </w:r>
     </w:p>
     <w:p>
@@ -2090,7 +2224,46 @@
     </w:p>
     <w:p>
       <w:r>
-        <w:t>Протокол верхнего и нижнего уровня</w:t>
+        <w:t>Протокол верхнего</w:t>
+      </w:r>
+      <w:r>
+        <w:t xml:space="preserve"> </w:t>
+      </w:r>
+      <w:r>
+        <w:rPr>
+          <w:lang w:val="en-US"/>
+        </w:rPr>
+        <w:t>L</w:t>
+      </w:r>
+      <w:r>
+        <w:t>1</w:t>
+      </w:r>
+      <w:r>
+        <w:t xml:space="preserve"> и нижнего уровня</w:t>
+      </w:r>
+      <w:r>
+        <w:t xml:space="preserve"> </w:t>
+      </w:r>
+      <w:r>
+        <w:rPr>
+          <w:lang w:val="en-US"/>
+        </w:rPr>
+        <w:t>L</w:t>
+      </w:r>
+      <w:r>
+        <w:t>0</w:t>
+      </w:r>
+      <w:r>
+        <w:t xml:space="preserve">. Протокол взаимодействия </w:t>
+      </w:r>
+      <w:r>
+        <w:rPr>
+          <w:lang w:val="en-US"/>
+        </w:rPr>
+        <w:t>L2</w:t>
+      </w:r>
+      <w:r>
+        <w:t>.</w:t>
       </w:r>
     </w:p>
     <w:p>
@@ -2183,6 +2356,100 @@
         <w:t>Стабильный канал передачи данных</w:t>
       </w:r>
       <w:bookmarkEnd w:id="13"/>
+    </w:p>
+    <w:p/>
+    <w:p>
+      <w:pPr>
+        <w:pStyle w:val="1"/>
+        <w:numPr>
+          <w:ilvl w:val="0"/>
+          <w:numId w:val="6"/>
+        </w:numPr>
+      </w:pPr>
+      <w:r>
+        <w:t>Планирование пути</w:t>
+      </w:r>
+    </w:p>
+    <w:p/>
+    <w:p>
+      <w:pPr>
+        <w:pStyle w:val="1"/>
+        <w:numPr>
+          <w:ilvl w:val="0"/>
+          <w:numId w:val="6"/>
+        </w:numPr>
+      </w:pPr>
+      <w:r>
+        <w:t>Построение карты и локализация положения робота</w:t>
+      </w:r>
+    </w:p>
+    <w:p>
+      <w:pPr>
+        <w:rPr>
+          <w:lang w:val="en-US"/>
+        </w:rPr>
+      </w:pPr>
+      <w:r>
+        <w:rPr>
+          <w:lang w:val="en-US"/>
+        </w:rPr>
+        <w:t>SLAM, Kinect</w:t>
+      </w:r>
+    </w:p>
+    <w:p>
+      <w:pPr>
+        <w:pStyle w:val="1"/>
+        <w:numPr>
+          <w:ilvl w:val="0"/>
+          <w:numId w:val="6"/>
+        </w:numPr>
+      </w:pPr>
+      <w:r>
+        <w:t>Замена бортового контроллера на контроллер с ОС реального времени</w:t>
+      </w:r>
+    </w:p>
+    <w:p>
+      <w:r>
+        <w:t xml:space="preserve">Реализация </w:t>
+      </w:r>
+      <w:r>
+        <w:rPr>
+          <w:lang w:val="en-US"/>
+        </w:rPr>
+        <w:t>L</w:t>
+      </w:r>
+      <w:r>
+        <w:t xml:space="preserve">0 </w:t>
+      </w:r>
+      <w:r>
+        <w:t xml:space="preserve">и </w:t>
+      </w:r>
+      <w:r>
+        <w:rPr>
+          <w:lang w:val="en-US"/>
+        </w:rPr>
+        <w:t>L</w:t>
+      </w:r>
+      <w:r>
+        <w:t>1</w:t>
+      </w:r>
+      <w:r>
+        <w:t xml:space="preserve"> протоколов</w:t>
+      </w:r>
+    </w:p>
+    <w:p>
+      <w:r>
+        <w:t xml:space="preserve">Реализация </w:t>
+      </w:r>
+      <w:r>
+        <w:rPr>
+          <w:lang w:val="en-US"/>
+        </w:rPr>
+        <w:t xml:space="preserve">L2 </w:t>
+      </w:r>
+      <w:r>
+        <w:t>протокола</w:t>
+      </w:r>
     </w:p>
     <w:sectPr>
       <w:footerReference w:type="default" r:id="rId8"/>
@@ -4343,7 +4610,7 @@
 </file>
 
 <file path=customXml/itemProps1.xml><?xml version="1.0" encoding="utf-8"?>
-<ds:datastoreItem xmlns:ds="http://schemas.openxmlformats.org/officeDocument/2006/customXml" ds:itemID="{728D862E-CFE8-418A-BE03-F9572CA63592}">
+<ds:datastoreItem xmlns:ds="http://schemas.openxmlformats.org/officeDocument/2006/customXml" ds:itemID="{27CC905C-4F91-4D36-BDBD-2E2CBEF01382}">
   <ds:schemaRefs>
     <ds:schemaRef ds:uri="http://schemas.openxmlformats.org/officeDocument/2006/bibliography"/>
   </ds:schemaRefs>

</xml_diff>

<commit_message>
added some basic descriptions
</commit_message>
<xml_diff>
--- a/Wiki/Documentation/Roadmap.docx
+++ b/Wiki/Documentation/Roadmap.docx
@@ -17,7 +17,16 @@
           <w:sz w:val="32"/>
           <w:szCs w:val="32"/>
         </w:rPr>
-        <w:t xml:space="preserve">Дорожная карта проекта Антропоморфного робота </w:t>
+        <w:t>Дорожная карта проекта Антропоморфно</w:t>
+      </w:r>
+      <w:bookmarkStart w:id="0" w:name="_GoBack"/>
+      <w:bookmarkEnd w:id="0"/>
+      <w:r>
+        <w:rPr>
+          <w:sz w:val="32"/>
+          <w:szCs w:val="32"/>
+        </w:rPr>
+        <w:t xml:space="preserve">го робота </w:t>
       </w:r>
       <w:r>
         <w:rPr>
@@ -43,10 +52,7 @@
         <w:t>E</w:t>
       </w:r>
     </w:p>
-    <w:p>
-      <w:bookmarkStart w:id="0" w:name="_GoBack"/>
-      <w:bookmarkEnd w:id="0"/>
-    </w:p>
+    <w:p/>
     <w:sdt>
       <w:sdtPr>
         <w:rPr>
@@ -128,7 +134,7 @@
             </w:rPr>
             <w:fldChar w:fldCharType="separate"/>
           </w:r>
-          <w:hyperlink w:anchor="_Toc525013004" w:history="1">
+          <w:hyperlink w:anchor="_Toc525102517" w:history="1">
             <w:r>
               <w:rPr>
                 <w:rStyle w:val="a8"/>
@@ -172,7 +178,7 @@
                 <w:noProof/>
                 <w:webHidden/>
               </w:rPr>
-              <w:instrText xml:space="preserve"> PAGEREF _Toc525013004 \h </w:instrText>
+              <w:instrText xml:space="preserve"> PAGEREF _Toc525102517 \h </w:instrText>
             </w:r>
             <w:r>
               <w:rPr>
@@ -218,7 +224,7 @@
               <w:lang w:eastAsia="ru-RU"/>
             </w:rPr>
           </w:pPr>
-          <w:hyperlink w:anchor="_Toc525013005" w:history="1">
+          <w:hyperlink w:anchor="_Toc525102518" w:history="1">
             <w:r>
               <w:rPr>
                 <w:rStyle w:val="a8"/>
@@ -262,7 +268,7 @@
                 <w:noProof/>
                 <w:webHidden/>
               </w:rPr>
-              <w:instrText xml:space="preserve"> PAGEREF _Toc525013005 \h </w:instrText>
+              <w:instrText xml:space="preserve"> PAGEREF _Toc525102518 \h </w:instrText>
             </w:r>
             <w:r>
               <w:rPr>
@@ -308,12 +314,11 @@
               <w:lang w:eastAsia="ru-RU"/>
             </w:rPr>
           </w:pPr>
-          <w:hyperlink w:anchor="_Toc525013006" w:history="1">
+          <w:hyperlink w:anchor="_Toc525102519" w:history="1">
             <w:r>
               <w:rPr>
                 <w:rStyle w:val="a8"/>
                 <w:noProof/>
-                <w:lang w:val="en-US"/>
               </w:rPr>
               <w:t>3.</w:t>
             </w:r>
@@ -376,7 +381,7 @@
                 <w:noProof/>
                 <w:webHidden/>
               </w:rPr>
-              <w:instrText xml:space="preserve"> PAGEREF _Toc525013006 \h </w:instrText>
+              <w:instrText xml:space="preserve"> PAGEREF _Toc525102519 \h </w:instrText>
             </w:r>
             <w:r>
               <w:rPr>
@@ -396,7 +401,7 @@
                 <w:noProof/>
                 <w:webHidden/>
               </w:rPr>
-              <w:t>4</w:t>
+              <w:t>3</w:t>
             </w:r>
             <w:r>
               <w:rPr>
@@ -422,7 +427,7 @@
               <w:lang w:eastAsia="ru-RU"/>
             </w:rPr>
           </w:pPr>
-          <w:hyperlink w:anchor="_Toc525013007" w:history="1">
+          <w:hyperlink w:anchor="_Toc525102520" w:history="1">
             <w:r>
               <w:rPr>
                 <w:rStyle w:val="a8"/>
@@ -475,7 +480,7 @@
                 <w:noProof/>
                 <w:webHidden/>
               </w:rPr>
-              <w:instrText xml:space="preserve"> PAGEREF _Toc525013007 \h </w:instrText>
+              <w:instrText xml:space="preserve"> PAGEREF _Toc525102520 \h </w:instrText>
             </w:r>
             <w:r>
               <w:rPr>
@@ -495,7 +500,7 @@
                 <w:noProof/>
                 <w:webHidden/>
               </w:rPr>
-              <w:t>4</w:t>
+              <w:t>3</w:t>
             </w:r>
             <w:r>
               <w:rPr>
@@ -521,7 +526,7 @@
               <w:lang w:eastAsia="ru-RU"/>
             </w:rPr>
           </w:pPr>
-          <w:hyperlink w:anchor="_Toc525013008" w:history="1">
+          <w:hyperlink w:anchor="_Toc525102521" w:history="1">
             <w:r>
               <w:rPr>
                 <w:rStyle w:val="a8"/>
@@ -565,7 +570,7 @@
                 <w:noProof/>
                 <w:webHidden/>
               </w:rPr>
-              <w:instrText xml:space="preserve"> PAGEREF _Toc525013008 \h </w:instrText>
+              <w:instrText xml:space="preserve"> PAGEREF _Toc525102521 \h </w:instrText>
             </w:r>
             <w:r>
               <w:rPr>
@@ -611,7 +616,7 @@
               <w:lang w:eastAsia="ru-RU"/>
             </w:rPr>
           </w:pPr>
-          <w:hyperlink w:anchor="_Toc525013009" w:history="1">
+          <w:hyperlink w:anchor="_Toc525102522" w:history="1">
             <w:r>
               <w:rPr>
                 <w:rStyle w:val="a8"/>
@@ -663,7 +668,7 @@
                 <w:noProof/>
                 <w:webHidden/>
               </w:rPr>
-              <w:instrText xml:space="preserve"> PAGEREF _Toc525013009 \h </w:instrText>
+              <w:instrText xml:space="preserve"> PAGEREF _Toc525102522 \h </w:instrText>
             </w:r>
             <w:r>
               <w:rPr>
@@ -709,7 +714,7 @@
               <w:lang w:eastAsia="ru-RU"/>
             </w:rPr>
           </w:pPr>
-          <w:hyperlink w:anchor="_Toc525013010" w:history="1">
+          <w:hyperlink w:anchor="_Toc525102523" w:history="1">
             <w:r>
               <w:rPr>
                 <w:rStyle w:val="a8"/>
@@ -755,7 +760,7 @@
                 <w:noProof/>
                 <w:webHidden/>
               </w:rPr>
-              <w:instrText xml:space="preserve"> PAGEREF _Toc525013010 \h </w:instrText>
+              <w:instrText xml:space="preserve"> PAGEREF _Toc525102523 \h </w:instrText>
             </w:r>
             <w:r>
               <w:rPr>
@@ -801,7 +806,7 @@
               <w:lang w:eastAsia="ru-RU"/>
             </w:rPr>
           </w:pPr>
-          <w:hyperlink w:anchor="_Toc525013011" w:history="1">
+          <w:hyperlink w:anchor="_Toc525102524" w:history="1">
             <w:r>
               <w:rPr>
                 <w:rStyle w:val="a8"/>
@@ -860,7 +865,7 @@
                 <w:noProof/>
                 <w:webHidden/>
               </w:rPr>
-              <w:instrText xml:space="preserve"> PAGEREF _Toc525013011 \h </w:instrText>
+              <w:instrText xml:space="preserve"> PAGEREF _Toc525102524 \h </w:instrText>
             </w:r>
             <w:r>
               <w:rPr>
@@ -906,7 +911,7 @@
               <w:lang w:eastAsia="ru-RU"/>
             </w:rPr>
           </w:pPr>
-          <w:hyperlink w:anchor="_Toc525013012" w:history="1">
+          <w:hyperlink w:anchor="_Toc525102525" w:history="1">
             <w:r>
               <w:rPr>
                 <w:rStyle w:val="a8"/>
@@ -950,7 +955,7 @@
                 <w:noProof/>
                 <w:webHidden/>
               </w:rPr>
-              <w:instrText xml:space="preserve"> PAGEREF _Toc525013012 \h </w:instrText>
+              <w:instrText xml:space="preserve"> PAGEREF _Toc525102525 \h </w:instrText>
             </w:r>
             <w:r>
               <w:rPr>
@@ -996,7 +1001,7 @@
               <w:lang w:eastAsia="ru-RU"/>
             </w:rPr>
           </w:pPr>
-          <w:hyperlink w:anchor="_Toc525013013" w:history="1">
+          <w:hyperlink w:anchor="_Toc525102526" w:history="1">
             <w:r>
               <w:rPr>
                 <w:rStyle w:val="a8"/>
@@ -1040,7 +1045,7 @@
                 <w:noProof/>
                 <w:webHidden/>
               </w:rPr>
-              <w:instrText xml:space="preserve"> PAGEREF _Toc525013013 \h </w:instrText>
+              <w:instrText xml:space="preserve"> PAGEREF _Toc525102526 \h </w:instrText>
             </w:r>
             <w:r>
               <w:rPr>
@@ -1060,7 +1065,7 @@
                 <w:noProof/>
                 <w:webHidden/>
               </w:rPr>
-              <w:t>7</w:t>
+              <w:t>6</w:t>
             </w:r>
             <w:r>
               <w:rPr>
@@ -1086,12 +1091,11 @@
               <w:lang w:eastAsia="ru-RU"/>
             </w:rPr>
           </w:pPr>
-          <w:hyperlink w:anchor="_Toc525013014" w:history="1">
+          <w:hyperlink w:anchor="_Toc525102527" w:history="1">
             <w:r>
               <w:rPr>
                 <w:rStyle w:val="a8"/>
                 <w:noProof/>
-                <w:lang w:val="en-US"/>
               </w:rPr>
               <w:t>6.</w:t>
             </w:r>
@@ -1110,30 +1114,7 @@
                 <w:rStyle w:val="a8"/>
                 <w:noProof/>
               </w:rPr>
-              <w:t xml:space="preserve">Протокол </w:t>
-            </w:r>
-            <w:r>
-              <w:rPr>
-                <w:rStyle w:val="a8"/>
-                <w:noProof/>
-                <w:lang w:val="en-US"/>
-              </w:rPr>
-              <w:t>AR</w:t>
-            </w:r>
-            <w:r>
-              <w:rPr>
-                <w:rStyle w:val="a8"/>
-                <w:noProof/>
-              </w:rPr>
-              <w:t xml:space="preserve"> в </w:t>
-            </w:r>
-            <w:r>
-              <w:rPr>
-                <w:rStyle w:val="a8"/>
-                <w:noProof/>
-                <w:lang w:val="en-US"/>
-              </w:rPr>
-              <w:t>ROS</w:t>
+              <w:t>Планирование пути</w:t>
             </w:r>
             <w:r>
               <w:rPr>
@@ -1154,7 +1135,7 @@
                 <w:noProof/>
                 <w:webHidden/>
               </w:rPr>
-              <w:instrText xml:space="preserve"> PAGEREF _Toc525013014 \h </w:instrText>
+              <w:instrText xml:space="preserve"> PAGEREF _Toc525102527 \h </w:instrText>
             </w:r>
             <w:r>
               <w:rPr>
@@ -1174,7 +1155,7 @@
                 <w:noProof/>
                 <w:webHidden/>
               </w:rPr>
-              <w:t>8</w:t>
+              <w:t>6</w:t>
             </w:r>
             <w:r>
               <w:rPr>
@@ -1200,11 +1181,12 @@
               <w:lang w:eastAsia="ru-RU"/>
             </w:rPr>
           </w:pPr>
-          <w:hyperlink w:anchor="_Toc525013015" w:history="1">
+          <w:hyperlink w:anchor="_Toc525102528" w:history="1">
             <w:r>
               <w:rPr>
                 <w:rStyle w:val="a8"/>
                 <w:noProof/>
+                <w:lang w:val="en-US"/>
               </w:rPr>
               <w:t>7.</w:t>
             </w:r>
@@ -1223,7 +1205,30 @@
                 <w:rStyle w:val="a8"/>
                 <w:noProof/>
               </w:rPr>
-              <w:t>Средства тестирования и отладки</w:t>
+              <w:t xml:space="preserve">Протокол </w:t>
+            </w:r>
+            <w:r>
+              <w:rPr>
+                <w:rStyle w:val="a8"/>
+                <w:noProof/>
+                <w:lang w:val="en-US"/>
+              </w:rPr>
+              <w:t>AR</w:t>
+            </w:r>
+            <w:r>
+              <w:rPr>
+                <w:rStyle w:val="a8"/>
+                <w:noProof/>
+              </w:rPr>
+              <w:t xml:space="preserve"> в </w:t>
+            </w:r>
+            <w:r>
+              <w:rPr>
+                <w:rStyle w:val="a8"/>
+                <w:noProof/>
+                <w:lang w:val="en-US"/>
+              </w:rPr>
+              <w:t>ROS</w:t>
             </w:r>
             <w:r>
               <w:rPr>
@@ -1244,7 +1249,7 @@
                 <w:noProof/>
                 <w:webHidden/>
               </w:rPr>
-              <w:instrText xml:space="preserve"> PAGEREF _Toc525013015 \h </w:instrText>
+              <w:instrText xml:space="preserve"> PAGEREF _Toc525102528 \h </w:instrText>
             </w:r>
             <w:r>
               <w:rPr>
@@ -1264,7 +1269,7 @@
                 <w:noProof/>
                 <w:webHidden/>
               </w:rPr>
-              <w:t>9</w:t>
+              <w:t>6</w:t>
             </w:r>
             <w:r>
               <w:rPr>
@@ -1290,7 +1295,7 @@
               <w:lang w:eastAsia="ru-RU"/>
             </w:rPr>
           </w:pPr>
-          <w:hyperlink w:anchor="_Toc525013016" w:history="1">
+          <w:hyperlink w:anchor="_Toc525102529" w:history="1">
             <w:r>
               <w:rPr>
                 <w:rStyle w:val="a8"/>
@@ -1313,7 +1318,7 @@
                 <w:rStyle w:val="a8"/>
                 <w:noProof/>
               </w:rPr>
-              <w:t>Пользовательский интерфейс</w:t>
+              <w:t>Средства тестирования и отладки</w:t>
             </w:r>
             <w:r>
               <w:rPr>
@@ -1334,7 +1339,7 @@
                 <w:noProof/>
                 <w:webHidden/>
               </w:rPr>
-              <w:instrText xml:space="preserve"> PAGEREF _Toc525013016 \h </w:instrText>
+              <w:instrText xml:space="preserve"> PAGEREF _Toc525102529 \h </w:instrText>
             </w:r>
             <w:r>
               <w:rPr>
@@ -1354,7 +1359,7 @@
                 <w:noProof/>
                 <w:webHidden/>
               </w:rPr>
-              <w:t>10</w:t>
+              <w:t>6</w:t>
             </w:r>
             <w:r>
               <w:rPr>
@@ -1380,7 +1385,7 @@
               <w:lang w:eastAsia="ru-RU"/>
             </w:rPr>
           </w:pPr>
-          <w:hyperlink w:anchor="_Toc525013017" w:history="1">
+          <w:hyperlink w:anchor="_Toc525102530" w:history="1">
             <w:r>
               <w:rPr>
                 <w:rStyle w:val="a8"/>
@@ -1403,7 +1408,7 @@
                 <w:rStyle w:val="a8"/>
                 <w:noProof/>
               </w:rPr>
-              <w:t>Стабильный канал передачи данных</w:t>
+              <w:t>Пользовательский интерфейс</w:t>
             </w:r>
             <w:r>
               <w:rPr>
@@ -1424,7 +1429,7 @@
                 <w:noProof/>
                 <w:webHidden/>
               </w:rPr>
-              <w:instrText xml:space="preserve"> PAGEREF _Toc525013017 \h </w:instrText>
+              <w:instrText xml:space="preserve"> PAGEREF _Toc525102530 \h </w:instrText>
             </w:r>
             <w:r>
               <w:rPr>
@@ -1444,7 +1449,7 @@
                 <w:noProof/>
                 <w:webHidden/>
               </w:rPr>
-              <w:t>11</w:t>
+              <w:t>7</w:t>
             </w:r>
             <w:r>
               <w:rPr>
@@ -1470,7 +1475,7 @@
               <w:lang w:eastAsia="ru-RU"/>
             </w:rPr>
           </w:pPr>
-          <w:hyperlink w:anchor="_Toc525013018" w:history="1">
+          <w:hyperlink w:anchor="_Toc525102531" w:history="1">
             <w:r>
               <w:rPr>
                 <w:rStyle w:val="a8"/>
@@ -1493,7 +1498,7 @@
                 <w:rStyle w:val="a8"/>
                 <w:noProof/>
               </w:rPr>
-              <w:t>Планирование пути</w:t>
+              <w:t>Стабильный канал передачи данных</w:t>
             </w:r>
             <w:r>
               <w:rPr>
@@ -1514,7 +1519,7 @@
                 <w:noProof/>
                 <w:webHidden/>
               </w:rPr>
-              <w:instrText xml:space="preserve"> PAGEREF _Toc525013018 \h </w:instrText>
+              <w:instrText xml:space="preserve"> PAGEREF _Toc525102531 \h </w:instrText>
             </w:r>
             <w:r>
               <w:rPr>
@@ -1534,7 +1539,7 @@
                 <w:noProof/>
                 <w:webHidden/>
               </w:rPr>
-              <w:t>11</w:t>
+              <w:t>7</w:t>
             </w:r>
             <w:r>
               <w:rPr>
@@ -1560,7 +1565,7 @@
               <w:lang w:eastAsia="ru-RU"/>
             </w:rPr>
           </w:pPr>
-          <w:hyperlink w:anchor="_Toc525013019" w:history="1">
+          <w:hyperlink w:anchor="_Toc525102532" w:history="1">
             <w:r>
               <w:rPr>
                 <w:rStyle w:val="a8"/>
@@ -1604,7 +1609,7 @@
                 <w:noProof/>
                 <w:webHidden/>
               </w:rPr>
-              <w:instrText xml:space="preserve"> PAGEREF _Toc525013019 \h </w:instrText>
+              <w:instrText xml:space="preserve"> PAGEREF _Toc525102532 \h </w:instrText>
             </w:r>
             <w:r>
               <w:rPr>
@@ -1624,7 +1629,7 @@
                 <w:noProof/>
                 <w:webHidden/>
               </w:rPr>
-              <w:t>11</w:t>
+              <w:t>7</w:t>
             </w:r>
             <w:r>
               <w:rPr>
@@ -1650,7 +1655,7 @@
               <w:lang w:eastAsia="ru-RU"/>
             </w:rPr>
           </w:pPr>
-          <w:hyperlink w:anchor="_Toc525013020" w:history="1">
+          <w:hyperlink w:anchor="_Toc525102533" w:history="1">
             <w:r>
               <w:rPr>
                 <w:rStyle w:val="a8"/>
@@ -1694,7 +1699,7 @@
                 <w:noProof/>
                 <w:webHidden/>
               </w:rPr>
-              <w:instrText xml:space="preserve"> PAGEREF _Toc525013020 \h </w:instrText>
+              <w:instrText xml:space="preserve"> PAGEREF _Toc525102533 \h </w:instrText>
             </w:r>
             <w:r>
               <w:rPr>
@@ -1714,7 +1719,187 @@
                 <w:noProof/>
                 <w:webHidden/>
               </w:rPr>
-              <w:t>11</w:t>
+              <w:t>7</w:t>
+            </w:r>
+            <w:r>
+              <w:rPr>
+                <w:noProof/>
+                <w:webHidden/>
+              </w:rPr>
+              <w:fldChar w:fldCharType="end"/>
+            </w:r>
+          </w:hyperlink>
+        </w:p>
+        <w:p>
+          <w:pPr>
+            <w:pStyle w:val="11"/>
+            <w:tabs>
+              <w:tab w:val="left" w:pos="1320"/>
+              <w:tab w:val="right" w:leader="dot" w:pos="9911"/>
+            </w:tabs>
+            <w:rPr>
+              <w:rFonts w:asciiTheme="minorHAnsi" w:eastAsiaTheme="minorEastAsia" w:hAnsiTheme="minorHAnsi" w:cstheme="minorBidi"/>
+              <w:noProof/>
+              <w:sz w:val="22"/>
+              <w:szCs w:val="22"/>
+              <w:lang w:eastAsia="ru-RU"/>
+            </w:rPr>
+          </w:pPr>
+          <w:hyperlink w:anchor="_Toc525102534" w:history="1">
+            <w:r>
+              <w:rPr>
+                <w:rStyle w:val="a8"/>
+                <w:noProof/>
+              </w:rPr>
+              <w:t>13.</w:t>
+            </w:r>
+            <w:r>
+              <w:rPr>
+                <w:rFonts w:asciiTheme="minorHAnsi" w:eastAsiaTheme="minorEastAsia" w:hAnsiTheme="minorHAnsi" w:cstheme="minorBidi"/>
+                <w:noProof/>
+                <w:sz w:val="22"/>
+                <w:szCs w:val="22"/>
+                <w:lang w:eastAsia="ru-RU"/>
+              </w:rPr>
+              <w:tab/>
+            </w:r>
+            <w:r>
+              <w:rPr>
+                <w:rStyle w:val="a8"/>
+                <w:noProof/>
+              </w:rPr>
+              <w:t>Манипуляция объектами и инструментами</w:t>
+            </w:r>
+            <w:r>
+              <w:rPr>
+                <w:noProof/>
+                <w:webHidden/>
+              </w:rPr>
+              <w:tab/>
+            </w:r>
+            <w:r>
+              <w:rPr>
+                <w:noProof/>
+                <w:webHidden/>
+              </w:rPr>
+              <w:fldChar w:fldCharType="begin"/>
+            </w:r>
+            <w:r>
+              <w:rPr>
+                <w:noProof/>
+                <w:webHidden/>
+              </w:rPr>
+              <w:instrText xml:space="preserve"> PAGEREF _Toc525102534 \h </w:instrText>
+            </w:r>
+            <w:r>
+              <w:rPr>
+                <w:noProof/>
+                <w:webHidden/>
+              </w:rPr>
+            </w:r>
+            <w:r>
+              <w:rPr>
+                <w:noProof/>
+                <w:webHidden/>
+              </w:rPr>
+              <w:fldChar w:fldCharType="separate"/>
+            </w:r>
+            <w:r>
+              <w:rPr>
+                <w:noProof/>
+                <w:webHidden/>
+              </w:rPr>
+              <w:t>8</w:t>
+            </w:r>
+            <w:r>
+              <w:rPr>
+                <w:noProof/>
+                <w:webHidden/>
+              </w:rPr>
+              <w:fldChar w:fldCharType="end"/>
+            </w:r>
+          </w:hyperlink>
+        </w:p>
+        <w:p>
+          <w:pPr>
+            <w:pStyle w:val="11"/>
+            <w:tabs>
+              <w:tab w:val="left" w:pos="1320"/>
+              <w:tab w:val="right" w:leader="dot" w:pos="9911"/>
+            </w:tabs>
+            <w:rPr>
+              <w:rFonts w:asciiTheme="minorHAnsi" w:eastAsiaTheme="minorEastAsia" w:hAnsiTheme="minorHAnsi" w:cstheme="minorBidi"/>
+              <w:noProof/>
+              <w:sz w:val="22"/>
+              <w:szCs w:val="22"/>
+              <w:lang w:eastAsia="ru-RU"/>
+            </w:rPr>
+          </w:pPr>
+          <w:hyperlink w:anchor="_Toc525102535" w:history="1">
+            <w:r>
+              <w:rPr>
+                <w:rStyle w:val="a8"/>
+                <w:noProof/>
+              </w:rPr>
+              <w:t>14.</w:t>
+            </w:r>
+            <w:r>
+              <w:rPr>
+                <w:rFonts w:asciiTheme="minorHAnsi" w:eastAsiaTheme="minorEastAsia" w:hAnsiTheme="minorHAnsi" w:cstheme="minorBidi"/>
+                <w:noProof/>
+                <w:sz w:val="22"/>
+                <w:szCs w:val="22"/>
+                <w:lang w:eastAsia="ru-RU"/>
+              </w:rPr>
+              <w:tab/>
+            </w:r>
+            <w:r>
+              <w:rPr>
+                <w:rStyle w:val="a8"/>
+                <w:noProof/>
+              </w:rPr>
+              <w:t>Сложные движения всем телом робота</w:t>
+            </w:r>
+            <w:r>
+              <w:rPr>
+                <w:noProof/>
+                <w:webHidden/>
+              </w:rPr>
+              <w:tab/>
+            </w:r>
+            <w:r>
+              <w:rPr>
+                <w:noProof/>
+                <w:webHidden/>
+              </w:rPr>
+              <w:fldChar w:fldCharType="begin"/>
+            </w:r>
+            <w:r>
+              <w:rPr>
+                <w:noProof/>
+                <w:webHidden/>
+              </w:rPr>
+              <w:instrText xml:space="preserve"> PAGEREF _Toc525102535 \h </w:instrText>
+            </w:r>
+            <w:r>
+              <w:rPr>
+                <w:noProof/>
+                <w:webHidden/>
+              </w:rPr>
+            </w:r>
+            <w:r>
+              <w:rPr>
+                <w:noProof/>
+                <w:webHidden/>
+              </w:rPr>
+              <w:fldChar w:fldCharType="separate"/>
+            </w:r>
+            <w:r>
+              <w:rPr>
+                <w:noProof/>
+                <w:webHidden/>
+              </w:rPr>
+              <w:t>8</w:t>
             </w:r>
             <w:r>
               <w:rPr>
@@ -1755,7 +1940,7 @@
           <w:numId w:val="6"/>
         </w:numPr>
       </w:pPr>
-      <w:bookmarkStart w:id="1" w:name="_Toc525013004"/>
+      <w:bookmarkStart w:id="1" w:name="_Toc525102517"/>
       <w:r>
         <w:lastRenderedPageBreak/>
         <w:t>«</w:t>
@@ -1936,23 +2121,37 @@
           <w:numId w:val="6"/>
         </w:numPr>
       </w:pPr>
-      <w:bookmarkStart w:id="2" w:name="_Toc525013005"/>
+      <w:bookmarkStart w:id="2" w:name="_Toc525102518"/>
       <w:r>
         <w:t>Обзор</w:t>
       </w:r>
       <w:bookmarkEnd w:id="2"/>
     </w:p>
     <w:p>
-      <w:pPr>
-        <w:spacing w:after="160" w:line="259" w:lineRule="auto"/>
-        <w:ind w:firstLine="0"/>
-        <w:jc w:val="left"/>
-      </w:pPr>
-      <w:r>
-        <w:br w:type="page"/>
-      </w:r>
-    </w:p>
-    <w:p/>
+      <w:r>
+        <w:rPr>
+          <w:highlight w:val="yellow"/>
+        </w:rPr>
+        <w:t>…</w:t>
+      </w:r>
+    </w:p>
+    <w:p>
+      <w:r>
+        <w:t>Каждый из этапов ниже требует</w:t>
+      </w:r>
+      <w:r>
+        <w:t xml:space="preserve"> также</w:t>
+      </w:r>
+      <w:r>
+        <w:t>, кроме указанного,</w:t>
+      </w:r>
+      <w:r>
+        <w:t xml:space="preserve"> и</w:t>
+      </w:r>
+      <w:r>
+        <w:t xml:space="preserve"> выполнения обзора по уже проделанной сторонними коллективами работе и существующих решений.</w:t>
+      </w:r>
+    </w:p>
     <w:p>
       <w:pPr>
         <w:pStyle w:val="1"/>
@@ -1960,11 +2159,8 @@
           <w:ilvl w:val="0"/>
           <w:numId w:val="6"/>
         </w:numPr>
-        <w:rPr>
-          <w:lang w:val="en-US"/>
-        </w:rPr>
-      </w:pPr>
-      <w:bookmarkStart w:id="3" w:name="_Toc525013006"/>
+      </w:pPr>
+      <w:bookmarkStart w:id="3" w:name="_Toc525102519"/>
       <w:r>
         <w:t xml:space="preserve">Модель робота в </w:t>
       </w:r>
@@ -2096,7 +2292,7 @@
           <w:lang w:val="en-US"/>
         </w:rPr>
       </w:pPr>
-      <w:bookmarkStart w:id="4" w:name="_Toc525013007"/>
+      <w:bookmarkStart w:id="4" w:name="_Toc525102520"/>
       <w:r>
         <w:t>Составление кинематической модели</w:t>
       </w:r>
@@ -2132,12 +2328,111 @@
       </w:r>
       <w:proofErr w:type="spellEnd"/>
       <w:r>
+        <w:t xml:space="preserve"> (ДХ)</w:t>
+      </w:r>
+      <w:r>
         <w:t>.</w:t>
       </w:r>
     </w:p>
     <w:p>
       <w:r>
         <w:t>Кинематическая модель также подразумевает решение Прямой задачи кинематики (ПК) и Обратной задачи кинематики (ОК). Кинематическая модель определяет только положение всех звеньев механической системы и не определят силы, вызывающие их движение.</w:t>
+      </w:r>
+    </w:p>
+    <w:p>
+      <w:r>
+        <w:t>Решением</w:t>
+      </w:r>
+      <w:r>
+        <w:t xml:space="preserve"> задачи ПК </w:t>
+      </w:r>
+      <w:r>
+        <w:t>является последовательное перемножение матриц в системе координат ДХ и не представляет затруднений после составления таблицы параметров ДХ.</w:t>
+      </w:r>
+      <w:r>
+        <w:t xml:space="preserve"> Но решение задачи ОК является нетривиальной и может содержать различные решения с разными плюсами и минусами. Например, некоторые решения позволят решить задачу ОК численным методом и для любого </w:t>
+      </w:r>
+      <w:r>
+        <w:t>из подвижных частей робота (</w:t>
+      </w:r>
+      <w:r>
+        <w:t>собственное значение матрицы или Якобиан</w:t>
+      </w:r>
+      <w:r>
+        <w:t>)</w:t>
+      </w:r>
+      <w:r>
+        <w:t>.</w:t>
+      </w:r>
+      <w:r>
+        <w:t xml:space="preserve"> Или, например, решить геометрическим методом, что потребует составление индивидуального аналитического решения для каждого из подвижных</w:t>
+      </w:r>
+      <w:r>
+        <w:t xml:space="preserve"> частей робота.</w:t>
+      </w:r>
+    </w:p>
+    <w:p>
+      <w:r>
+        <w:t xml:space="preserve">Требуется подготовить кинематические модели </w:t>
+      </w:r>
+      <w:r>
+        <w:t>для следующих частей робота:</w:t>
+      </w:r>
+    </w:p>
+    <w:p>
+      <w:pPr>
+        <w:pStyle w:val="a9"/>
+        <w:numPr>
+          <w:ilvl w:val="0"/>
+          <w:numId w:val="12"/>
+        </w:numPr>
+      </w:pPr>
+      <w:r>
+        <w:t>Манипуляторы (левый и правый)</w:t>
+      </w:r>
+    </w:p>
+    <w:p>
+      <w:pPr>
+        <w:pStyle w:val="a9"/>
+        <w:numPr>
+          <w:ilvl w:val="0"/>
+          <w:numId w:val="12"/>
+        </w:numPr>
+      </w:pPr>
+      <w:proofErr w:type="spellStart"/>
+      <w:r>
+        <w:t>Педипуляторы</w:t>
+      </w:r>
+      <w:proofErr w:type="spellEnd"/>
+      <w:r>
+        <w:t xml:space="preserve"> (левый и правый)</w:t>
+      </w:r>
+    </w:p>
+    <w:p>
+      <w:pPr>
+        <w:pStyle w:val="a9"/>
+        <w:numPr>
+          <w:ilvl w:val="0"/>
+          <w:numId w:val="12"/>
+        </w:numPr>
+      </w:pPr>
+      <w:r>
+        <w:t>Головной модуль</w:t>
+      </w:r>
+      <w:r>
+        <w:t xml:space="preserve"> и шея робота</w:t>
+      </w:r>
+    </w:p>
+    <w:p>
+      <w:pPr>
+        <w:pStyle w:val="a9"/>
+        <w:numPr>
+          <w:ilvl w:val="0"/>
+          <w:numId w:val="12"/>
+        </w:numPr>
+      </w:pPr>
+      <w:r>
+        <w:t>Всего робота в целом</w:t>
       </w:r>
     </w:p>
     <w:p>
@@ -2148,15 +2443,27 @@
           <w:numId w:val="6"/>
         </w:numPr>
       </w:pPr>
-      <w:bookmarkStart w:id="5" w:name="_Toc525013008"/>
-      <w:r>
+      <w:bookmarkStart w:id="5" w:name="_Toc525102521"/>
+      <w:r>
+        <w:lastRenderedPageBreak/>
         <w:t>Рассмотрение исполнительных устройств и преобразователей</w:t>
       </w:r>
       <w:bookmarkEnd w:id="5"/>
     </w:p>
     <w:p>
       <w:r>
-        <w:t>Необходимо провести подробное рассмотрение всей периферии робота и определить их характеристики и рабочие диапазоны. В роботе есть следующие составляющие:</w:t>
+        <w:t>Необходимо провести подробное рассмотрение всей периферии робота и определить их характеристики и рабочие диапазоны.</w:t>
+      </w:r>
+      <w:r>
+        <w:t xml:space="preserve"> Также необходимо </w:t>
+      </w:r>
+      <w:r>
+        <w:t>составить схему взаимодействия между компонентами системы.</w:t>
+      </w:r>
+    </w:p>
+    <w:p>
+      <w:r>
+        <w:t>В роботе есть следующие составляющие:</w:t>
       </w:r>
     </w:p>
     <w:p>
@@ -2294,6 +2601,184 @@
       </w:pPr>
       <w:r>
         <w:t>Аккумулятор</w:t>
+      </w:r>
+      <w:r>
+        <w:t>ная батарея</w:t>
+      </w:r>
+    </w:p>
+    <w:p>
+      <w:pPr>
+        <w:pStyle w:val="a9"/>
+        <w:numPr>
+          <w:ilvl w:val="0"/>
+          <w:numId w:val="11"/>
+        </w:numPr>
+      </w:pPr>
+      <w:r>
+        <w:t>Бортовой компьютер</w:t>
+      </w:r>
+    </w:p>
+    <w:p>
+      <w:r>
+        <w:t>В схему взаимодействия между компонентами системы должны входить следующие:</w:t>
+      </w:r>
+    </w:p>
+    <w:p>
+      <w:pPr>
+        <w:pStyle w:val="a9"/>
+        <w:numPr>
+          <w:ilvl w:val="0"/>
+          <w:numId w:val="13"/>
+        </w:numPr>
+      </w:pPr>
+      <w:r>
+        <w:t>ПК разработчика</w:t>
+      </w:r>
+    </w:p>
+    <w:p>
+      <w:pPr>
+        <w:pStyle w:val="a9"/>
+        <w:numPr>
+          <w:ilvl w:val="0"/>
+          <w:numId w:val="13"/>
+        </w:numPr>
+      </w:pPr>
+      <w:r>
+        <w:t>Бортовой компьютер</w:t>
+      </w:r>
+    </w:p>
+    <w:p>
+      <w:pPr>
+        <w:pStyle w:val="a9"/>
+        <w:numPr>
+          <w:ilvl w:val="0"/>
+          <w:numId w:val="13"/>
+        </w:numPr>
+      </w:pPr>
+      <w:r>
+        <w:t>Сетевой маршрутизатор</w:t>
+      </w:r>
+    </w:p>
+    <w:p>
+      <w:pPr>
+        <w:pStyle w:val="a9"/>
+        <w:numPr>
+          <w:ilvl w:val="0"/>
+          <w:numId w:val="13"/>
+        </w:numPr>
+      </w:pPr>
+      <w:r>
+        <w:t>Материнская плата</w:t>
+      </w:r>
+    </w:p>
+    <w:p>
+      <w:pPr>
+        <w:pStyle w:val="a9"/>
+        <w:numPr>
+          <w:ilvl w:val="0"/>
+          <w:numId w:val="13"/>
+        </w:numPr>
+      </w:pPr>
+      <w:r>
+        <w:t>Экран в головном модуле</w:t>
+      </w:r>
+    </w:p>
+    <w:p>
+      <w:pPr>
+        <w:pStyle w:val="a9"/>
+        <w:numPr>
+          <w:ilvl w:val="0"/>
+          <w:numId w:val="13"/>
+        </w:numPr>
+      </w:pPr>
+      <w:r>
+        <w:t>Контроллеры (драйверы) движения</w:t>
+      </w:r>
+    </w:p>
+    <w:p>
+      <w:pPr>
+        <w:pStyle w:val="a9"/>
+        <w:numPr>
+          <w:ilvl w:val="0"/>
+          <w:numId w:val="13"/>
+        </w:numPr>
+      </w:pPr>
+      <w:r>
+        <w:t xml:space="preserve">Модели </w:t>
+      </w:r>
+      <w:proofErr w:type="spellStart"/>
+      <w:r>
+        <w:t>тензоизмерения</w:t>
+      </w:r>
+      <w:proofErr w:type="spellEnd"/>
+    </w:p>
+    <w:p>
+      <w:pPr>
+        <w:pStyle w:val="a9"/>
+        <w:numPr>
+          <w:ilvl w:val="0"/>
+          <w:numId w:val="13"/>
+        </w:numPr>
+      </w:pPr>
+      <w:r>
+        <w:t>Тактильные модули</w:t>
+      </w:r>
+    </w:p>
+    <w:p>
+      <w:pPr>
+        <w:pStyle w:val="a9"/>
+        <w:numPr>
+          <w:ilvl w:val="0"/>
+          <w:numId w:val="13"/>
+        </w:numPr>
+      </w:pPr>
+      <w:r>
+        <w:t>Дальномеры</w:t>
+      </w:r>
+    </w:p>
+    <w:p>
+      <w:pPr>
+        <w:pStyle w:val="a9"/>
+        <w:numPr>
+          <w:ilvl w:val="0"/>
+          <w:numId w:val="13"/>
+        </w:numPr>
+      </w:pPr>
+      <w:r>
+        <w:t>Ги</w:t>
+      </w:r>
+      <w:r>
+        <w:t>роскоп</w:t>
+      </w:r>
+      <w:r>
+        <w:rPr>
+          <w:lang w:val="en-US"/>
+        </w:rPr>
+        <w:t>/</w:t>
+      </w:r>
+      <w:r>
+        <w:t>Акселерометры</w:t>
+      </w:r>
+    </w:p>
+    <w:p>
+      <w:pPr>
+        <w:pStyle w:val="a9"/>
+        <w:numPr>
+          <w:ilvl w:val="0"/>
+          <w:numId w:val="13"/>
+        </w:numPr>
+      </w:pPr>
+      <w:r>
+        <w:t>Микрофон</w:t>
+      </w:r>
+      <w:r>
+        <w:rPr>
+          <w:lang w:val="en-US"/>
+        </w:rPr>
+        <w:t>/</w:t>
+      </w:r>
+      <w:r>
+        <w:t>Динамик</w:t>
       </w:r>
     </w:p>
     <w:p>
@@ -2304,7 +2789,7 @@
           <w:numId w:val="6"/>
         </w:numPr>
       </w:pPr>
-      <w:bookmarkStart w:id="6" w:name="_Toc525013009"/>
+      <w:bookmarkStart w:id="6" w:name="_Toc525102522"/>
       <w:r>
         <w:t>Составление динамической модели</w:t>
       </w:r>
@@ -2354,6 +2839,71 @@
       </w:r>
     </w:p>
     <w:p>
+      <w:r>
+        <w:t xml:space="preserve">Требуется подготовить </w:t>
+      </w:r>
+      <w:r>
+        <w:t>динамические</w:t>
+      </w:r>
+      <w:r>
+        <w:t xml:space="preserve"> модели для следующих частей робота:</w:t>
+      </w:r>
+    </w:p>
+    <w:p>
+      <w:pPr>
+        <w:pStyle w:val="a9"/>
+        <w:numPr>
+          <w:ilvl w:val="0"/>
+          <w:numId w:val="12"/>
+        </w:numPr>
+      </w:pPr>
+      <w:r>
+        <w:t>Манипуляторы (левый и правый)</w:t>
+      </w:r>
+    </w:p>
+    <w:p>
+      <w:pPr>
+        <w:pStyle w:val="a9"/>
+        <w:numPr>
+          <w:ilvl w:val="0"/>
+          <w:numId w:val="12"/>
+        </w:numPr>
+      </w:pPr>
+      <w:proofErr w:type="spellStart"/>
+      <w:r>
+        <w:t>Педипуляторы</w:t>
+      </w:r>
+      <w:proofErr w:type="spellEnd"/>
+      <w:r>
+        <w:t xml:space="preserve"> (левый и правый)</w:t>
+      </w:r>
+    </w:p>
+    <w:p>
+      <w:pPr>
+        <w:pStyle w:val="a9"/>
+        <w:numPr>
+          <w:ilvl w:val="0"/>
+          <w:numId w:val="12"/>
+        </w:numPr>
+      </w:pPr>
+      <w:r>
+        <w:t>Головной модуль и шея робота</w:t>
+      </w:r>
+    </w:p>
+    <w:p>
+      <w:pPr>
+        <w:pStyle w:val="a9"/>
+        <w:numPr>
+          <w:ilvl w:val="0"/>
+          <w:numId w:val="12"/>
+        </w:numPr>
+      </w:pPr>
+      <w:r>
+        <w:t>Всего робота в целом</w:t>
+      </w:r>
+    </w:p>
+    <w:p/>
+    <w:p>
       <w:pPr>
         <w:pStyle w:val="2"/>
         <w:numPr>
@@ -2364,7 +2914,7 @@
           <w:lang w:val="en-US"/>
         </w:rPr>
       </w:pPr>
-      <w:bookmarkStart w:id="7" w:name="_Toc525013010"/>
+      <w:bookmarkStart w:id="7" w:name="_Toc525102523"/>
       <w:proofErr w:type="spellStart"/>
       <w:r>
         <w:rPr>
@@ -2432,7 +2982,13 @@
     </w:p>
     <w:p>
       <w:r>
-        <w:t xml:space="preserve">Предполагается использования модуля </w:t>
+        <w:t>Предполагается использования модул</w:t>
+      </w:r>
+      <w:r>
+        <w:t>ей</w:t>
+      </w:r>
+      <w:r>
+        <w:t xml:space="preserve"> </w:t>
       </w:r>
       <w:r>
         <w:t xml:space="preserve">ROS </w:t>
@@ -2442,6 +2998,22 @@
         <w:t>Control</w:t>
       </w:r>
       <w:proofErr w:type="spellEnd"/>
+      <w:r>
+        <w:t xml:space="preserve"> и </w:t>
+      </w:r>
+      <w:proofErr w:type="spellStart"/>
+      <w:proofErr w:type="gramStart"/>
+      <w:r>
+        <w:rPr>
+          <w:lang w:val="en-US"/>
+        </w:rPr>
+        <w:t>MoveIt</w:t>
+      </w:r>
+      <w:proofErr w:type="spellEnd"/>
+      <w:r>
+        <w:t>!.</w:t>
+      </w:r>
+      <w:proofErr w:type="gramEnd"/>
     </w:p>
     <w:p>
       <w:pPr>
@@ -2451,131 +3023,417 @@
           <w:numId w:val="6"/>
         </w:numPr>
       </w:pPr>
-      <w:bookmarkStart w:id="8" w:name="_Toc525013011"/>
+      <w:bookmarkStart w:id="8" w:name="_Toc525102524"/>
       <w:r>
         <w:t xml:space="preserve">Составление </w:t>
       </w:r>
+      <w:proofErr w:type="spellStart"/>
       <w:r>
         <w:rPr>
           <w:lang w:val="en-US"/>
         </w:rPr>
         <w:t>критерия</w:t>
       </w:r>
+      <w:proofErr w:type="spellEnd"/>
       <w:r>
         <w:t xml:space="preserve"> равновесия ZMP</w:t>
       </w:r>
       <w:bookmarkEnd w:id="8"/>
     </w:p>
-    <w:p/>
-    <w:p>
-      <w:pPr>
-        <w:spacing w:after="160" w:line="259" w:lineRule="auto"/>
-        <w:ind w:firstLine="0"/>
-        <w:jc w:val="left"/>
-      </w:pPr>
-      <w:r>
-        <w:br w:type="page"/>
-      </w:r>
-    </w:p>
-    <w:p/>
-    <w:p>
-      <w:pPr>
-        <w:pStyle w:val="1"/>
-        <w:numPr>
-          <w:ilvl w:val="0"/>
-          <w:numId w:val="6"/>
-        </w:numPr>
-      </w:pPr>
-      <w:bookmarkStart w:id="9" w:name="_Toc525013012"/>
-      <w:r>
-        <w:t>Генерация траектории</w:t>
-      </w:r>
-      <w:bookmarkEnd w:id="9"/>
-    </w:p>
-    <w:p>
-      <w:r>
-        <w:t xml:space="preserve">Создание оптимальной по </w:t>
+    <w:p>
+      <w:r>
+        <w:t>Двуногие</w:t>
+      </w:r>
+      <w:r>
+        <w:t xml:space="preserve"> </w:t>
+      </w:r>
+      <w:r>
+        <w:t>шагающие</w:t>
+      </w:r>
+      <w:r>
+        <w:t xml:space="preserve"> </w:t>
+      </w:r>
+      <w:r>
+        <w:t>роботы</w:t>
+      </w:r>
+      <w:r>
+        <w:t xml:space="preserve"> </w:t>
+      </w:r>
+      <w:r>
+        <w:t>повторяют</w:t>
+      </w:r>
+      <w:r>
+        <w:t xml:space="preserve"> </w:t>
+      </w:r>
+      <w:r>
+        <w:t xml:space="preserve">ходьбу человека. Подобные роботы обычно состоят из жестких звеньев, соединенных сочленениями, которые управляются </w:t>
       </w:r>
       <w:proofErr w:type="spellStart"/>
       <w:r>
-        <w:t>энергозатратности</w:t>
+        <w:t>двигателеями</w:t>
       </w:r>
       <w:proofErr w:type="spellEnd"/>
       <w:r>
-        <w:t xml:space="preserve">, стабильности и скорости прохождения траектории движения </w:t>
+        <w:t>.</w:t>
+      </w:r>
+    </w:p>
+    <w:p>
+      <w:r>
+        <w:t>Ходьба</w:t>
+      </w:r>
+      <w:r>
+        <w:t xml:space="preserve"> </w:t>
+      </w:r>
+      <w:r>
+        <w:t>двуного</w:t>
+      </w:r>
+      <w:r>
+        <w:t xml:space="preserve"> </w:t>
+      </w:r>
+      <w:r>
+        <w:t>робота</w:t>
+      </w:r>
+      <w:r>
+        <w:t xml:space="preserve"> </w:t>
+      </w:r>
+      <w:r>
+        <w:t>представляет собой периодическую схему смены стабильной и нестабильной фаз. Это</w:t>
+      </w:r>
+      <w:r>
+        <w:t xml:space="preserve"> </w:t>
+      </w:r>
+      <w:r>
+        <w:t>сложный</w:t>
+      </w:r>
+      <w:r>
+        <w:t xml:space="preserve">, </w:t>
       </w:r>
       <w:proofErr w:type="spellStart"/>
       <w:r>
-        <w:t>педипуляторов</w:t>
+        <w:t>высокоэнергоэффективный</w:t>
       </w:r>
       <w:proofErr w:type="spellEnd"/>
       <w:r>
-        <w:t xml:space="preserve"> робота.</w:t>
-      </w:r>
-    </w:p>
-    <w:p>
-      <w:r>
-        <w:t>Генерация траектории в режиме реального времени</w:t>
-      </w:r>
-    </w:p>
-    <w:p>
-      <w:r>
-        <w:t>Оптимизация параметров шага (после генерации)</w:t>
-      </w:r>
-    </w:p>
-    <w:p>
-      <w:pPr>
-        <w:spacing w:after="160" w:line="259" w:lineRule="auto"/>
-        <w:ind w:firstLine="0"/>
-        <w:jc w:val="left"/>
-      </w:pPr>
-      <w:r>
-        <w:br w:type="page"/>
-      </w:r>
-    </w:p>
-    <w:p/>
-    <w:p>
-      <w:pPr>
-        <w:pStyle w:val="1"/>
-        <w:numPr>
-          <w:ilvl w:val="0"/>
-          <w:numId w:val="6"/>
-        </w:numPr>
-      </w:pPr>
-      <w:bookmarkStart w:id="10" w:name="_Toc525013013"/>
-      <w:r>
-        <w:t>Исполнение траектории</w:t>
-      </w:r>
-      <w:bookmarkEnd w:id="10"/>
-    </w:p>
-    <w:p>
-      <w:r>
-        <w:t>Выполнение заранее созданной траектории с минимальной ошибкой и несмотря на наличие возмущающих воздействий.</w:t>
-      </w:r>
-    </w:p>
-    <w:p>
-      <w:pPr>
-        <w:spacing w:after="160" w:line="259" w:lineRule="auto"/>
-        <w:ind w:firstLine="0"/>
-        <w:jc w:val="left"/>
-      </w:pPr>
-      <w:r>
-        <w:br w:type="page"/>
-      </w:r>
-    </w:p>
-    <w:p/>
-    <w:p>
-      <w:pPr>
-        <w:pStyle w:val="1"/>
-        <w:numPr>
-          <w:ilvl w:val="0"/>
-          <w:numId w:val="6"/>
-        </w:numPr>
+        <w:t xml:space="preserve"> </w:t>
+      </w:r>
+      <w:r>
+        <w:t>способ</w:t>
+      </w:r>
+      <w:r>
+        <w:t xml:space="preserve"> </w:t>
+      </w:r>
+      <w:r>
+        <w:t>двуного</w:t>
+      </w:r>
+      <w:r>
+        <w:t xml:space="preserve"> </w:t>
+      </w:r>
+      <w:r>
+        <w:t>передвижения</w:t>
+      </w:r>
+      <w:r>
+        <w:t>.</w:t>
+      </w:r>
+      <w:r>
+        <w:t xml:space="preserve"> Из</w:t>
+      </w:r>
+      <w:r>
+        <w:t>-</w:t>
+      </w:r>
+      <w:r>
+        <w:t>за</w:t>
+      </w:r>
+      <w:r>
+        <w:t xml:space="preserve"> </w:t>
+      </w:r>
+      <w:r>
+        <w:t>сложности</w:t>
+      </w:r>
+      <w:r>
+        <w:t xml:space="preserve">, </w:t>
+      </w:r>
+      <w:r>
+        <w:t>анализ</w:t>
+      </w:r>
+      <w:r>
+        <w:t xml:space="preserve"> </w:t>
+      </w:r>
+      <w:r>
+        <w:t>стабильности</w:t>
+      </w:r>
+      <w:r>
+        <w:t xml:space="preserve"> </w:t>
+      </w:r>
+      <w:r>
+        <w:t>движения</w:t>
+      </w:r>
+      <w:r>
+        <w:t xml:space="preserve"> </w:t>
+      </w:r>
+      <w:r>
+        <w:t>человека</w:t>
+      </w:r>
+      <w:r>
+        <w:t xml:space="preserve"> </w:t>
+      </w:r>
+      <w:r>
+        <w:t>может</w:t>
+      </w:r>
+      <w:r>
+        <w:t xml:space="preserve"> </w:t>
+      </w:r>
+      <w:r>
+        <w:t>быть</w:t>
+      </w:r>
+      <w:r>
+        <w:t xml:space="preserve"> </w:t>
+      </w:r>
+      <w:r>
+        <w:t>упрощен</w:t>
+      </w:r>
+      <w:r>
+        <w:t>, используя Точку Нулевого Момента (</w:t>
+      </w:r>
+      <w:proofErr w:type="spellStart"/>
+      <w:r>
+        <w:t>Zero-Moment</w:t>
+      </w:r>
+      <w:proofErr w:type="spellEnd"/>
+      <w:r>
+        <w:t xml:space="preserve"> </w:t>
+      </w:r>
+      <w:proofErr w:type="spellStart"/>
+      <w:r>
+        <w:t>Point</w:t>
+      </w:r>
+      <w:proofErr w:type="spellEnd"/>
+      <w:r>
+        <w:t xml:space="preserve">, </w:t>
+      </w:r>
+      <w:r>
+        <w:t>ZMP</w:t>
+      </w:r>
+      <w:r>
+        <w:t xml:space="preserve">). </w:t>
+      </w:r>
+      <w:r>
+        <w:t>Двуногое</w:t>
+      </w:r>
+      <w:r>
+        <w:t xml:space="preserve"> </w:t>
+      </w:r>
+      <w:r>
+        <w:t>хождение</w:t>
+      </w:r>
+      <w:r>
+        <w:t xml:space="preserve"> </w:t>
+      </w:r>
+      <w:r>
+        <w:t>может</w:t>
+      </w:r>
+      <w:r>
+        <w:t xml:space="preserve"> </w:t>
+      </w:r>
+      <w:r>
+        <w:t>быть</w:t>
+      </w:r>
+      <w:r>
+        <w:t xml:space="preserve"> </w:t>
+      </w:r>
+      <w:r>
+        <w:t xml:space="preserve">динамически стабильно, применяя этот </w:t>
+      </w:r>
+      <w:r>
         <w:rPr>
           <w:lang w:val="en-US"/>
         </w:rPr>
-      </w:pPr>
-      <w:bookmarkStart w:id="11" w:name="_Toc525013014"/>
+        <w:t>ZMP</w:t>
+      </w:r>
+      <w:r>
+        <w:t xml:space="preserve"> критерий.</w:t>
+      </w:r>
+    </w:p>
+    <w:p>
+      <w:r>
+        <w:t xml:space="preserve">Имея кинематическую и динамическую модели необходимо составить </w:t>
+      </w:r>
+      <w:r>
+        <w:rPr>
+          <w:lang w:val="en-US"/>
+        </w:rPr>
+        <w:t>ZMP</w:t>
+      </w:r>
+      <w:r>
+        <w:t xml:space="preserve"> </w:t>
+      </w:r>
+      <w:r>
+        <w:t>критерий робота.</w:t>
+      </w:r>
+      <w:r>
+        <w:cr/>
+      </w:r>
+      <w:r>
+        <w:br w:type="page"/>
+      </w:r>
+    </w:p>
+    <w:p>
+      <w:pPr>
+        <w:pStyle w:val="1"/>
+        <w:numPr>
+          <w:ilvl w:val="0"/>
+          <w:numId w:val="6"/>
+        </w:numPr>
+      </w:pPr>
+      <w:bookmarkStart w:id="9" w:name="_Toc525102525"/>
+      <w:r>
+        <w:lastRenderedPageBreak/>
+        <w:t>Генерация траектории</w:t>
+      </w:r>
+      <w:bookmarkEnd w:id="9"/>
+    </w:p>
+    <w:p>
+      <w:r>
+        <w:t xml:space="preserve">Создание оптимальной по </w:t>
+      </w:r>
+      <w:proofErr w:type="spellStart"/>
+      <w:r>
+        <w:t>энергозатратности</w:t>
+      </w:r>
+      <w:proofErr w:type="spellEnd"/>
+      <w:r>
+        <w:t xml:space="preserve">, стабильности и скорости прохождения траектории движения </w:t>
+      </w:r>
+      <w:proofErr w:type="spellStart"/>
+      <w:r>
+        <w:t>педипуляторов</w:t>
+      </w:r>
+      <w:proofErr w:type="spellEnd"/>
+      <w:r>
+        <w:t xml:space="preserve"> робота.</w:t>
+      </w:r>
+    </w:p>
+    <w:p>
+      <w:r>
+        <w:t>Также необходимо разработать метод г</w:t>
+      </w:r>
+      <w:r>
+        <w:t>енерация траектории в режиме реального времени</w:t>
+      </w:r>
+      <w:r>
+        <w:t>.</w:t>
+      </w:r>
+    </w:p>
+    <w:p>
+      <w:r>
+        <w:t xml:space="preserve">Этап генерации траектории должен </w:t>
+      </w:r>
+      <w:r>
+        <w:t>принимать в качестве входных данных непосредственно путь, который должен быть пройден шагающим роботом. Создание такого пути должно быть выполнено на этапе Планирования пути</w:t>
+      </w:r>
+      <w:r>
+        <w:t xml:space="preserve"> или задано вручную оператором.</w:t>
+      </w:r>
+    </w:p>
+    <w:p>
+      <w:pPr>
+        <w:pStyle w:val="1"/>
+        <w:numPr>
+          <w:ilvl w:val="0"/>
+          <w:numId w:val="6"/>
+        </w:numPr>
+      </w:pPr>
+      <w:bookmarkStart w:id="10" w:name="_Toc525102526"/>
+      <w:r>
+        <w:t>Исполнение траектории</w:t>
+      </w:r>
+      <w:bookmarkEnd w:id="10"/>
+    </w:p>
+    <w:p>
+      <w:r>
+        <w:t xml:space="preserve">Выполнение заранее созданной траектории с минимальной ошибкой и </w:t>
+      </w:r>
+      <w:r>
+        <w:t xml:space="preserve">компенсируя возникающие </w:t>
+      </w:r>
+      <w:r>
+        <w:t>возмущающи</w:t>
+      </w:r>
+      <w:r>
+        <w:t>е</w:t>
+      </w:r>
+      <w:r>
+        <w:t xml:space="preserve"> воздействи</w:t>
+      </w:r>
+      <w:r>
+        <w:t>я</w:t>
+      </w:r>
+      <w:r>
+        <w:t>.</w:t>
+      </w:r>
+    </w:p>
+    <w:p>
+      <w:r>
+        <w:t>Предполагаемое решение – это</w:t>
+      </w:r>
+      <w:r>
+        <w:t xml:space="preserve"> использовать</w:t>
+      </w:r>
+      <w:r>
+        <w:t xml:space="preserve"> ПИД регулятор с</w:t>
+      </w:r>
+      <w:r>
+        <w:t xml:space="preserve"> </w:t>
+      </w:r>
+      <w:r>
+        <w:t>прогнозированием</w:t>
+      </w:r>
+      <w:r>
+        <w:t xml:space="preserve"> </w:t>
+      </w:r>
+      <w:r>
+        <w:t>(</w:t>
+      </w:r>
+      <w:r>
+        <w:rPr>
+          <w:lang w:val="en-US"/>
+        </w:rPr>
+        <w:t>Feedforward</w:t>
+      </w:r>
+      <w:r>
+        <w:t>), но есть множество различных решений проблем на эту тему.</w:t>
+      </w:r>
+    </w:p>
+    <w:p>
+      <w:pPr>
+        <w:pStyle w:val="1"/>
+        <w:numPr>
+          <w:ilvl w:val="0"/>
+          <w:numId w:val="6"/>
+        </w:numPr>
+      </w:pPr>
+      <w:bookmarkStart w:id="11" w:name="_Toc525102527"/>
+      <w:r>
+        <w:t>Планирование пути</w:t>
+      </w:r>
+      <w:bookmarkEnd w:id="11"/>
+    </w:p>
+    <w:p>
+      <w:r>
+        <w:t>На этапе планирования пути необходимо сгенерировать путь, который должен пройти робот с учетом особенностей движения робота, его габаритов. Например, необходимо понимать, что в узком проходе робот не пройдет и следует выбрать обходной путь.</w:t>
+      </w:r>
+    </w:p>
+    <w:p>
+      <w:pPr>
+        <w:pStyle w:val="1"/>
+        <w:numPr>
+          <w:ilvl w:val="0"/>
+          <w:numId w:val="6"/>
+        </w:numPr>
+        <w:rPr>
+          <w:lang w:val="en-US"/>
+        </w:rPr>
+      </w:pPr>
+      <w:bookmarkStart w:id="12" w:name="_Toc525102528"/>
       <w:r>
         <w:t xml:space="preserve">Протокол </w:t>
       </w:r>
@@ -2597,9 +3455,12 @@
         </w:rPr>
         <w:t>ROS</w:t>
       </w:r>
-      <w:bookmarkEnd w:id="11"/>
-    </w:p>
-    <w:p>
+      <w:bookmarkEnd w:id="12"/>
+    </w:p>
+    <w:p>
+      <w:r>
+        <w:t xml:space="preserve">Взаимодействие робота между компонентами включает в себя </w:t>
+      </w:r>
       <w:r>
         <w:t>Протокол верхнего</w:t>
       </w:r>
@@ -2631,7 +3492,16 @@
         <w:t>0</w:t>
       </w:r>
       <w:r>
-        <w:t xml:space="preserve">. Протокол взаимодействия </w:t>
+        <w:t xml:space="preserve">. Взаимодействие между роботами описано в </w:t>
+      </w:r>
+      <w:r>
+        <w:t>Протокол</w:t>
+      </w:r>
+      <w:r>
+        <w:t>е</w:t>
+      </w:r>
+      <w:r>
+        <w:t xml:space="preserve"> </w:t>
       </w:r>
       <w:r>
         <w:rPr>
@@ -2648,7 +3518,42 @@
     </w:p>
     <w:p>
       <w:r>
-        <w:t xml:space="preserve">На языке </w:t>
+        <w:t>Необходимо</w:t>
+      </w:r>
+      <w:r>
+        <w:t xml:space="preserve"> реализовать программный драйвер, который бы взаимодействовал с узлами (модулями) </w:t>
+      </w:r>
+      <w:r>
+        <w:rPr>
+          <w:lang w:val="en-US"/>
+        </w:rPr>
+        <w:t>ROS</w:t>
+      </w:r>
+      <w:r>
+        <w:t xml:space="preserve"> </w:t>
+      </w:r>
+      <w:r>
+        <w:t xml:space="preserve">посредством сообщений и сервисов с одной стороны и обменивался данными с роботом по протоколу </w:t>
+      </w:r>
+      <w:r>
+        <w:rPr>
+          <w:lang w:val="en-US"/>
+        </w:rPr>
+        <w:t>L</w:t>
+      </w:r>
+      <w:r>
+        <w:t>2</w:t>
+      </w:r>
+      <w:r>
+        <w:t xml:space="preserve"> с другой стороны. </w:t>
+      </w:r>
+    </w:p>
+    <w:p>
+      <w:r>
+        <w:t>Реализация робота требуется н</w:t>
+      </w:r>
+      <w:r>
+        <w:t xml:space="preserve">а языке </w:t>
       </w:r>
       <w:r>
         <w:rPr>
@@ -2659,15 +3564,8 @@
       <w:r>
         <w:t>++</w:t>
       </w:r>
-    </w:p>
-    <w:p>
-      <w:pPr>
-        <w:spacing w:after="160" w:line="259" w:lineRule="auto"/>
-        <w:ind w:firstLine="0"/>
-        <w:jc w:val="left"/>
-      </w:pPr>
-      <w:r>
-        <w:br w:type="page"/>
+      <w:r>
+        <w:t>.</w:t>
       </w:r>
     </w:p>
     <w:p/>
@@ -2679,163 +3577,435 @@
           <w:numId w:val="6"/>
         </w:numPr>
       </w:pPr>
-      <w:bookmarkStart w:id="12" w:name="_Toc525013015"/>
+      <w:bookmarkStart w:id="13" w:name="_Toc525102529"/>
       <w:r>
         <w:t>Средства тестирования и отладки</w:t>
       </w:r>
-      <w:bookmarkEnd w:id="12"/>
-    </w:p>
-    <w:p>
-      <w:pPr>
-        <w:spacing w:after="160" w:line="259" w:lineRule="auto"/>
-        <w:ind w:firstLine="0"/>
-        <w:jc w:val="left"/>
-      </w:pPr>
-      <w:r>
-        <w:br w:type="page"/>
-      </w:r>
-    </w:p>
-    <w:p/>
-    <w:p>
-      <w:pPr>
-        <w:pStyle w:val="1"/>
-        <w:numPr>
-          <w:ilvl w:val="0"/>
-          <w:numId w:val="6"/>
-        </w:numPr>
-      </w:pPr>
-      <w:bookmarkStart w:id="13" w:name="_Toc525013016"/>
-      <w:r>
-        <w:t>Пользовательский интерфейс</w:t>
-      </w:r>
       <w:bookmarkEnd w:id="13"/>
     </w:p>
     <w:p>
-      <w:pPr>
-        <w:spacing w:after="160" w:line="259" w:lineRule="auto"/>
-        <w:ind w:firstLine="0"/>
-        <w:jc w:val="left"/>
-      </w:pPr>
-      <w:r>
-        <w:br w:type="page"/>
-      </w:r>
-    </w:p>
-    <w:p/>
-    <w:p>
-      <w:pPr>
-        <w:pStyle w:val="1"/>
-        <w:numPr>
-          <w:ilvl w:val="0"/>
-          <w:numId w:val="6"/>
-        </w:numPr>
-      </w:pPr>
-      <w:bookmarkStart w:id="14" w:name="_Toc525013017"/>
-      <w:r>
-        <w:t>Стабильный канал передачи данных</w:t>
-      </w:r>
-      <w:bookmarkEnd w:id="14"/>
-    </w:p>
-    <w:p/>
-    <w:p>
-      <w:pPr>
-        <w:pStyle w:val="1"/>
-        <w:numPr>
-          <w:ilvl w:val="0"/>
-          <w:numId w:val="6"/>
-        </w:numPr>
-      </w:pPr>
-      <w:bookmarkStart w:id="15" w:name="_Toc525013018"/>
-      <w:r>
-        <w:t>Планирование пути</w:t>
-      </w:r>
-      <w:bookmarkEnd w:id="15"/>
-    </w:p>
-    <w:p/>
-    <w:p>
-      <w:pPr>
-        <w:pStyle w:val="1"/>
-        <w:numPr>
-          <w:ilvl w:val="0"/>
-          <w:numId w:val="6"/>
-        </w:numPr>
-      </w:pPr>
-      <w:bookmarkStart w:id="16" w:name="_Toc525013019"/>
-      <w:r>
-        <w:t>Построение карты и локализация положения робота</w:t>
-      </w:r>
-      <w:bookmarkEnd w:id="16"/>
-    </w:p>
-    <w:p>
-      <w:pPr>
+      <w:r>
+        <w:t>Каждый разработанный модуль</w:t>
+      </w:r>
+      <w:r>
+        <w:t xml:space="preserve"> (или его обновленная версия)</w:t>
+      </w:r>
+      <w:r>
+        <w:t xml:space="preserve"> программный или аппаратный</w:t>
+      </w:r>
+      <w:r>
+        <w:t xml:space="preserve"> должен проходить тестирование перед тем, как будет применен на реальном роботе, ввиду высокой стоимости ошибки или вероятности повреждения робота.</w:t>
+      </w:r>
+    </w:p>
+    <w:p>
+      <w:r>
+        <w:t xml:space="preserve">В первую очередь необходимо проводить программное тестирование отдельных модулей на корректную работу и выдачу корректных значений. Что, например, при выходящих за диапазон значений, модуль не выдает бесконечно большое число, что в свою очередь может </w:t>
+      </w:r>
+      <w:r>
+        <w:lastRenderedPageBreak/>
+        <w:t>привести к уставке, выходящей за возможный диапазон движения робота и, как следствие, повреждение самого робота.</w:t>
+      </w:r>
+    </w:p>
+    <w:p>
+      <w:r>
+        <w:t xml:space="preserve">Во вторую очередь, перед отправкой кода или команды на выполнение, их нужно сначала выполнить в виртуальной среде моделирования </w:t>
+      </w:r>
+      <w:r>
         <w:rPr>
           <w:lang w:val="en-US"/>
         </w:rPr>
-      </w:pPr>
+        <w:t>Gazebo</w:t>
+      </w:r>
+      <w:r>
+        <w:t xml:space="preserve"> </w:t>
+      </w:r>
+      <w:r>
+        <w:t>для того, чтобы убедится в отсутствии некорректного поведения.</w:t>
+      </w:r>
+    </w:p>
+    <w:p>
+      <w:r>
+        <w:t>В рамках направления работы по средствам тестирования и отладки необходимо разработать сами средства тестирования и отладки. Которые будут использоваться разработчиками программных и аппаратных модулей</w:t>
+      </w:r>
+    </w:p>
+    <w:p>
+      <w:r>
+        <w:t>Также требуются отдельные модули тестирования интерфейса пользователя и канала передачи данных с нестабильной связью.</w:t>
+      </w:r>
+    </w:p>
+    <w:p>
+      <w:pPr>
+        <w:pStyle w:val="1"/>
+        <w:numPr>
+          <w:ilvl w:val="0"/>
+          <w:numId w:val="6"/>
+        </w:numPr>
+      </w:pPr>
+      <w:bookmarkStart w:id="14" w:name="_Toc525102530"/>
+      <w:r>
+        <w:t>Пользовательский интерфейс</w:t>
+      </w:r>
+      <w:bookmarkEnd w:id="14"/>
+    </w:p>
+    <w:p>
+      <w:r>
+        <w:t>Интерфейс пользователя должен быть, с одной стороны, простым и интуитивно понятным пользователю и, с другой стороны, достаточно гибким и функциональным для выполнения поставленной задачи.</w:t>
+      </w:r>
+    </w:p>
+    <w:p>
+      <w:r>
+        <w:t>Программное обеспечение пользовательского интерфейса должно быть реализовано посредством плагинов с возможностью динамически</w:t>
+      </w:r>
+      <w:r>
+        <w:t xml:space="preserve">, во время выполнения программы, изменять интерфейс в зависимости от текущей </w:t>
+      </w:r>
+      <w:r>
+        <w:t>выполняемой задачи.</w:t>
+      </w:r>
+    </w:p>
+    <w:p>
+      <w:r>
+        <w:t xml:space="preserve">Предполагается реализация интерфейса при помощи библиотеки </w:t>
+      </w:r>
       <w:r>
         <w:rPr>
           <w:lang w:val="en-US"/>
         </w:rPr>
-        <w:t>SLAM, Kinect</w:t>
-      </w:r>
-    </w:p>
-    <w:p>
-      <w:pPr>
-        <w:pStyle w:val="1"/>
-        <w:numPr>
-          <w:ilvl w:val="0"/>
-          <w:numId w:val="6"/>
-        </w:numPr>
-      </w:pPr>
-      <w:bookmarkStart w:id="17" w:name="_Toc525013020"/>
-      <w:r>
-        <w:t>Замена бортового контроллера на контроллер с ОС реального времени</w:t>
-      </w:r>
-      <w:bookmarkEnd w:id="17"/>
-    </w:p>
-    <w:p>
-      <w:r>
-        <w:t xml:space="preserve">Реализация </w:t>
+        <w:t>Qt</w:t>
+      </w:r>
+      <w:r>
+        <w:t xml:space="preserve"> на языке </w:t>
       </w:r>
       <w:r>
         <w:rPr>
           <w:lang w:val="en-US"/>
         </w:rPr>
-        <w:t>L</w:t>
-      </w:r>
-      <w:r>
-        <w:t xml:space="preserve">0 </w:t>
-      </w:r>
-      <w:r>
-        <w:t xml:space="preserve">и </w:t>
+        <w:t>C</w:t>
+      </w:r>
+      <w:r>
+        <w:t>+</w:t>
+      </w:r>
+      <w:r>
+        <w:t>+</w:t>
+      </w:r>
+      <w:r>
+        <w:t>.</w:t>
+      </w:r>
+    </w:p>
+    <w:p>
+      <w:pPr>
+        <w:pStyle w:val="1"/>
+        <w:numPr>
+          <w:ilvl w:val="0"/>
+          <w:numId w:val="6"/>
+        </w:numPr>
+      </w:pPr>
+      <w:bookmarkStart w:id="15" w:name="_Toc525102531"/>
+      <w:r>
+        <w:t>Стабильный канал передачи данных</w:t>
+      </w:r>
+      <w:bookmarkEnd w:id="15"/>
+    </w:p>
+    <w:p>
+      <w:r>
+        <w:t xml:space="preserve">Реализация решения по взаимодействию с роботом в условиях нестабильного канала данных требует создание самого решения в явном виде, которое будет реализовано на обоих сторонах: роботе и ПК оператора. Также требуется «прозрачная» реализация так, чтобы для отправления и принятия сообщений (или прочего взаимодействия) не требовалось </w:t>
+      </w:r>
+      <w:r>
+        <w:t>модифицировать прочие</w:t>
+      </w:r>
+      <w:r>
+        <w:t xml:space="preserve"> </w:t>
+      </w:r>
+      <w:r>
+        <w:t>модули.</w:t>
+      </w:r>
+    </w:p>
+    <w:p>
+      <w:r>
+        <w:t xml:space="preserve">Предполагается решение на языке </w:t>
       </w:r>
       <w:r>
         <w:rPr>
           <w:lang w:val="en-US"/>
         </w:rPr>
-        <w:t>L</w:t>
-      </w:r>
-      <w:r>
-        <w:t>1</w:t>
-      </w:r>
-      <w:r>
-        <w:t xml:space="preserve"> протоколов</w:t>
-      </w:r>
-    </w:p>
-    <w:p>
-      <w:r>
-        <w:t xml:space="preserve">Реализация </w:t>
-      </w:r>
-      <w:r>
+        <w:t>C</w:t>
+      </w:r>
+      <w:r>
+        <w:t>++.</w:t>
+      </w:r>
+    </w:p>
+    <w:p>
+      <w:pPr>
+        <w:pStyle w:val="1"/>
+        <w:numPr>
+          <w:ilvl w:val="0"/>
+          <w:numId w:val="6"/>
+        </w:numPr>
+      </w:pPr>
+      <w:bookmarkStart w:id="16" w:name="_Toc525102532"/>
+      <w:r>
+        <w:t>Построение карты и локализация положения робота</w:t>
+      </w:r>
+      <w:bookmarkEnd w:id="16"/>
+    </w:p>
+    <w:p>
+      <w:pPr>
         <w:rPr>
           <w:lang w:val="en-US"/>
         </w:rPr>
+      </w:pPr>
+      <w:r>
+        <w:rPr>
+          <w:highlight w:val="yellow"/>
+          <w:lang w:val="en-US"/>
+        </w:rPr>
+        <w:t>SLAM, Kinect</w:t>
+      </w:r>
+    </w:p>
+    <w:p>
+      <w:pPr>
+        <w:pStyle w:val="1"/>
+        <w:numPr>
+          <w:ilvl w:val="0"/>
+          <w:numId w:val="6"/>
+        </w:numPr>
+      </w:pPr>
+      <w:bookmarkStart w:id="17" w:name="_Toc525102533"/>
+      <w:r>
+        <w:t>Замена бортового контроллера на контроллер с ОС реального времени</w:t>
+      </w:r>
+      <w:bookmarkEnd w:id="17"/>
+    </w:p>
+    <w:p>
+      <w:pPr>
+        <w:rPr>
+          <w:highlight w:val="yellow"/>
+        </w:rPr>
+      </w:pPr>
+      <w:r>
+        <w:rPr>
+          <w:highlight w:val="yellow"/>
+        </w:rPr>
+        <w:t xml:space="preserve">Реализация </w:t>
+      </w:r>
+      <w:r>
+        <w:rPr>
+          <w:highlight w:val="yellow"/>
+          <w:lang w:val="en-US"/>
+        </w:rPr>
         <w:t>L</w:t>
       </w:r>
       <w:r>
-        <w:t xml:space="preserve">2 </w:t>
-      </w:r>
-      <w:r>
-        <w:t>протокола</w:t>
+        <w:rPr>
+          <w:highlight w:val="yellow"/>
+        </w:rPr>
+        <w:t xml:space="preserve">0 и </w:t>
+      </w:r>
+      <w:r>
+        <w:rPr>
+          <w:highlight w:val="yellow"/>
+          <w:lang w:val="en-US"/>
+        </w:rPr>
+        <w:t>L</w:t>
+      </w:r>
+      <w:r>
+        <w:rPr>
+          <w:highlight w:val="yellow"/>
+        </w:rPr>
+        <w:t>1 протоколов</w:t>
+      </w:r>
+    </w:p>
+    <w:p>
+      <w:r>
+        <w:rPr>
+          <w:highlight w:val="yellow"/>
+        </w:rPr>
+        <w:t xml:space="preserve">Реализация </w:t>
+      </w:r>
+      <w:r>
+        <w:rPr>
+          <w:highlight w:val="yellow"/>
+          <w:lang w:val="en-US"/>
+        </w:rPr>
+        <w:t>L</w:t>
+      </w:r>
+      <w:r>
+        <w:rPr>
+          <w:highlight w:val="yellow"/>
+        </w:rPr>
+        <w:t>2 протокола</w:t>
+      </w:r>
+    </w:p>
+    <w:p>
+      <w:r>
+        <w:lastRenderedPageBreak/>
+        <w:t xml:space="preserve">Предполагается реализация на контроллере с операционной системой реального времени на языке </w:t>
+      </w:r>
+      <w:r>
+        <w:rPr>
+          <w:lang w:val="en-US"/>
+        </w:rPr>
+        <w:t>LabVIEW</w:t>
+      </w:r>
+      <w:r>
+        <w:t xml:space="preserve"> </w:t>
+      </w:r>
+      <w:r>
+        <w:t xml:space="preserve">или </w:t>
+      </w:r>
+      <w:r>
+        <w:rPr>
+          <w:lang w:val="en-US"/>
+        </w:rPr>
+        <w:t>C</w:t>
+      </w:r>
+      <w:r>
+        <w:t>++</w:t>
+      </w:r>
+      <w:r>
+        <w:t>.</w:t>
+      </w:r>
+    </w:p>
+    <w:p>
+      <w:pPr>
+        <w:pStyle w:val="1"/>
+        <w:numPr>
+          <w:ilvl w:val="0"/>
+          <w:numId w:val="6"/>
+        </w:numPr>
+      </w:pPr>
+      <w:bookmarkStart w:id="18" w:name="_Toc525102534"/>
+      <w:r>
+        <w:t>Манипуляция объектами и инструментами</w:t>
+      </w:r>
+      <w:bookmarkEnd w:id="18"/>
+    </w:p>
+    <w:p>
+      <w:r>
+        <w:t>Примеры задач:</w:t>
+      </w:r>
+    </w:p>
+    <w:p>
+      <w:pPr>
+        <w:pStyle w:val="a9"/>
+        <w:numPr>
+          <w:ilvl w:val="0"/>
+          <w:numId w:val="14"/>
+        </w:numPr>
+      </w:pPr>
+      <w:r>
+        <w:t>Вставка вилки в розетку</w:t>
+      </w:r>
+    </w:p>
+    <w:p>
+      <w:pPr>
+        <w:pStyle w:val="a9"/>
+        <w:numPr>
+          <w:ilvl w:val="0"/>
+          <w:numId w:val="14"/>
+        </w:numPr>
+      </w:pPr>
+      <w:r>
+        <w:t xml:space="preserve">Установить аккумулятор </w:t>
+      </w:r>
+      <w:proofErr w:type="spellStart"/>
+      <w:r>
+        <w:t>шуроповерта</w:t>
+      </w:r>
+      <w:proofErr w:type="spellEnd"/>
+      <w:r>
+        <w:t xml:space="preserve"> в зарядное устройство</w:t>
+      </w:r>
+    </w:p>
+    <w:p>
+      <w:pPr>
+        <w:pStyle w:val="a9"/>
+        <w:numPr>
+          <w:ilvl w:val="0"/>
+          <w:numId w:val="14"/>
+        </w:numPr>
+      </w:pPr>
+      <w:r>
+        <w:t>Повернуть кран в необходимое положение</w:t>
+      </w:r>
+    </w:p>
+    <w:p>
+      <w:pPr>
+        <w:pStyle w:val="1"/>
+        <w:numPr>
+          <w:ilvl w:val="0"/>
+          <w:numId w:val="6"/>
+        </w:numPr>
+      </w:pPr>
+      <w:bookmarkStart w:id="19" w:name="_Toc525102535"/>
+      <w:r>
+        <w:t>Сложные движения всем телом робота</w:t>
+      </w:r>
+      <w:bookmarkEnd w:id="19"/>
+    </w:p>
+    <w:p>
+      <w:r>
+        <w:t>Примеры задач:</w:t>
+      </w:r>
+    </w:p>
+    <w:p>
+      <w:pPr>
+        <w:pStyle w:val="a9"/>
+        <w:numPr>
+          <w:ilvl w:val="0"/>
+          <w:numId w:val="15"/>
+        </w:numPr>
+      </w:pPr>
+      <w:r>
+        <w:t>Падение робота с минимальными повреждениями</w:t>
+      </w:r>
+    </w:p>
+    <w:p>
+      <w:pPr>
+        <w:pStyle w:val="a9"/>
+        <w:numPr>
+          <w:ilvl w:val="0"/>
+          <w:numId w:val="15"/>
+        </w:numPr>
+      </w:pPr>
+      <w:r>
+        <w:t>Самостоятельное поднятие робота с лежачего положения</w:t>
+      </w:r>
+    </w:p>
+    <w:p>
+      <w:pPr>
+        <w:pStyle w:val="a9"/>
+        <w:numPr>
+          <w:ilvl w:val="0"/>
+          <w:numId w:val="15"/>
+        </w:numPr>
+      </w:pPr>
+      <w:r>
+        <w:t>Снять коробку с полки на пол</w:t>
+      </w:r>
+    </w:p>
+    <w:p>
+      <w:pPr>
+        <w:pStyle w:val="a9"/>
+        <w:numPr>
+          <w:ilvl w:val="0"/>
+          <w:numId w:val="15"/>
+        </w:numPr>
+      </w:pPr>
+      <w:r>
+        <w:t>Подвинуть коробку весом сопоставимую с весом робота</w:t>
+      </w:r>
+    </w:p>
+    <w:p>
+      <w:pPr>
+        <w:pStyle w:val="a9"/>
+        <w:numPr>
+          <w:ilvl w:val="0"/>
+          <w:numId w:val="15"/>
+        </w:numPr>
+      </w:pPr>
+      <w:r>
+        <w:t>Подвинуть тележку с грузом, превышающим вес робота</w:t>
       </w:r>
     </w:p>
     <w:sectPr>
@@ -2941,6 +4111,232 @@
 <file path=word/numbering.xml><?xml version="1.0" encoding="utf-8"?>
 <w:numbering xmlns:wpc="http://schemas.microsoft.com/office/word/2010/wordprocessingCanvas" xmlns:cx="http://schemas.microsoft.com/office/drawing/2014/chartex" xmlns:cx1="http://schemas.microsoft.com/office/drawing/2015/9/8/chartex" xmlns:cx2="http://schemas.microsoft.com/office/drawing/2015/10/21/chartex" xmlns:cx3="http://schemas.microsoft.com/office/drawing/2016/5/9/chartex" xmlns:cx4="http://schemas.microsoft.com/office/drawing/2016/5/10/chartex" xmlns:cx5="http://schemas.microsoft.com/office/drawing/2016/5/11/chartex" xmlns:cx6="http://schemas.microsoft.com/office/drawing/2016/5/12/chartex" xmlns:cx7="http://schemas.microsoft.com/office/drawing/2016/5/13/chartex" xmlns:cx8="http://schemas.microsoft.com/office/drawing/2016/5/14/chartex" xmlns:mc="http://schemas.openxmlformats.org/markup-compatibility/2006" xmlns:aink="http://schemas.microsoft.com/office/drawing/2016/ink" xmlns:am3d="http://schemas.microsoft.com/office/drawing/2017/model3d" xmlns:o="urn:schemas-microsoft-com:office:office" xmlns:r="http://schemas.openxmlformats.org/officeDocument/2006/relationships" xmlns:m="http://schemas.openxmlformats.org/officeDocument/2006/math" xmlns:v="urn:schemas-microsoft-com:vml" xmlns:wp14="http://schemas.microsoft.com/office/word/2010/wordprocessingDrawing" xmlns:wp="http://schemas.openxmlformats.org/drawingml/2006/wordprocessingDrawing" xmlns:w10="urn:schemas-microsoft-com:office:word" xmlns:w="http://schemas.openxmlformats.org/wordprocessingml/2006/main" xmlns:w14="http://schemas.microsoft.com/office/word/2010/wordml" xmlns:w15="http://schemas.microsoft.com/office/word/2012/wordml" xmlns:w16cid="http://schemas.microsoft.com/office/word/2016/wordml/cid" xmlns:w16se="http://schemas.microsoft.com/office/word/2015/wordml/symex" xmlns:wpg="http://schemas.microsoft.com/office/word/2010/wordprocessingGroup" xmlns:wpi="http://schemas.microsoft.com/office/word/2010/wordprocessingInk" xmlns:wne="http://schemas.microsoft.com/office/word/2006/wordml" xmlns:wps="http://schemas.microsoft.com/office/word/2010/wordprocessingShape" mc:Ignorable="w14 w15 w16se w16cid wp14">
   <w:abstractNum w:abstractNumId="0" w15:restartNumberingAfterBreak="0">
+    <w:nsid w:val="018615A3"/>
+    <w:multiLevelType w:val="hybridMultilevel"/>
+    <w:tmpl w:val="723ABB12"/>
+    <w:lvl w:ilvl="0" w:tplc="04190001">
+      <w:start w:val="1"/>
+      <w:numFmt w:val="bullet"/>
+      <w:lvlText w:val=""/>
+      <w:lvlJc w:val="left"/>
+      <w:pPr>
+        <w:ind w:left="1429" w:hanging="360"/>
+      </w:pPr>
+      <w:rPr>
+        <w:rFonts w:ascii="Symbol" w:hAnsi="Symbol" w:hint="default"/>
+      </w:rPr>
+    </w:lvl>
+    <w:lvl w:ilvl="1" w:tplc="04190003" w:tentative="1">
+      <w:start w:val="1"/>
+      <w:numFmt w:val="bullet"/>
+      <w:lvlText w:val="o"/>
+      <w:lvlJc w:val="left"/>
+      <w:pPr>
+        <w:ind w:left="2149" w:hanging="360"/>
+      </w:pPr>
+      <w:rPr>
+        <w:rFonts w:ascii="Courier New" w:hAnsi="Courier New" w:cs="Courier New" w:hint="default"/>
+      </w:rPr>
+    </w:lvl>
+    <w:lvl w:ilvl="2" w:tplc="04190005" w:tentative="1">
+      <w:start w:val="1"/>
+      <w:numFmt w:val="bullet"/>
+      <w:lvlText w:val=""/>
+      <w:lvlJc w:val="left"/>
+      <w:pPr>
+        <w:ind w:left="2869" w:hanging="360"/>
+      </w:pPr>
+      <w:rPr>
+        <w:rFonts w:ascii="Wingdings" w:hAnsi="Wingdings" w:hint="default"/>
+      </w:rPr>
+    </w:lvl>
+    <w:lvl w:ilvl="3" w:tplc="04190001" w:tentative="1">
+      <w:start w:val="1"/>
+      <w:numFmt w:val="bullet"/>
+      <w:lvlText w:val=""/>
+      <w:lvlJc w:val="left"/>
+      <w:pPr>
+        <w:ind w:left="3589" w:hanging="360"/>
+      </w:pPr>
+      <w:rPr>
+        <w:rFonts w:ascii="Symbol" w:hAnsi="Symbol" w:hint="default"/>
+      </w:rPr>
+    </w:lvl>
+    <w:lvl w:ilvl="4" w:tplc="04190003" w:tentative="1">
+      <w:start w:val="1"/>
+      <w:numFmt w:val="bullet"/>
+      <w:lvlText w:val="o"/>
+      <w:lvlJc w:val="left"/>
+      <w:pPr>
+        <w:ind w:left="4309" w:hanging="360"/>
+      </w:pPr>
+      <w:rPr>
+        <w:rFonts w:ascii="Courier New" w:hAnsi="Courier New" w:cs="Courier New" w:hint="default"/>
+      </w:rPr>
+    </w:lvl>
+    <w:lvl w:ilvl="5" w:tplc="04190005" w:tentative="1">
+      <w:start w:val="1"/>
+      <w:numFmt w:val="bullet"/>
+      <w:lvlText w:val=""/>
+      <w:lvlJc w:val="left"/>
+      <w:pPr>
+        <w:ind w:left="5029" w:hanging="360"/>
+      </w:pPr>
+      <w:rPr>
+        <w:rFonts w:ascii="Wingdings" w:hAnsi="Wingdings" w:hint="default"/>
+      </w:rPr>
+    </w:lvl>
+    <w:lvl w:ilvl="6" w:tplc="04190001" w:tentative="1">
+      <w:start w:val="1"/>
+      <w:numFmt w:val="bullet"/>
+      <w:lvlText w:val=""/>
+      <w:lvlJc w:val="left"/>
+      <w:pPr>
+        <w:ind w:left="5749" w:hanging="360"/>
+      </w:pPr>
+      <w:rPr>
+        <w:rFonts w:ascii="Symbol" w:hAnsi="Symbol" w:hint="default"/>
+      </w:rPr>
+    </w:lvl>
+    <w:lvl w:ilvl="7" w:tplc="04190003" w:tentative="1">
+      <w:start w:val="1"/>
+      <w:numFmt w:val="bullet"/>
+      <w:lvlText w:val="o"/>
+      <w:lvlJc w:val="left"/>
+      <w:pPr>
+        <w:ind w:left="6469" w:hanging="360"/>
+      </w:pPr>
+      <w:rPr>
+        <w:rFonts w:ascii="Courier New" w:hAnsi="Courier New" w:cs="Courier New" w:hint="default"/>
+      </w:rPr>
+    </w:lvl>
+    <w:lvl w:ilvl="8" w:tplc="04190005" w:tentative="1">
+      <w:start w:val="1"/>
+      <w:numFmt w:val="bullet"/>
+      <w:lvlText w:val=""/>
+      <w:lvlJc w:val="left"/>
+      <w:pPr>
+        <w:ind w:left="7189" w:hanging="360"/>
+      </w:pPr>
+      <w:rPr>
+        <w:rFonts w:ascii="Wingdings" w:hAnsi="Wingdings" w:hint="default"/>
+      </w:rPr>
+    </w:lvl>
+  </w:abstractNum>
+  <w:abstractNum w:abstractNumId="1" w15:restartNumberingAfterBreak="0">
+    <w:nsid w:val="048E7E41"/>
+    <w:multiLevelType w:val="hybridMultilevel"/>
+    <w:tmpl w:val="AE9C4AF8"/>
+    <w:lvl w:ilvl="0" w:tplc="04190001">
+      <w:start w:val="1"/>
+      <w:numFmt w:val="bullet"/>
+      <w:lvlText w:val=""/>
+      <w:lvlJc w:val="left"/>
+      <w:pPr>
+        <w:ind w:left="1429" w:hanging="360"/>
+      </w:pPr>
+      <w:rPr>
+        <w:rFonts w:ascii="Symbol" w:hAnsi="Symbol" w:hint="default"/>
+      </w:rPr>
+    </w:lvl>
+    <w:lvl w:ilvl="1" w:tplc="04190003" w:tentative="1">
+      <w:start w:val="1"/>
+      <w:numFmt w:val="bullet"/>
+      <w:lvlText w:val="o"/>
+      <w:lvlJc w:val="left"/>
+      <w:pPr>
+        <w:ind w:left="2149" w:hanging="360"/>
+      </w:pPr>
+      <w:rPr>
+        <w:rFonts w:ascii="Courier New" w:hAnsi="Courier New" w:cs="Courier New" w:hint="default"/>
+      </w:rPr>
+    </w:lvl>
+    <w:lvl w:ilvl="2" w:tplc="04190005" w:tentative="1">
+      <w:start w:val="1"/>
+      <w:numFmt w:val="bullet"/>
+      <w:lvlText w:val=""/>
+      <w:lvlJc w:val="left"/>
+      <w:pPr>
+        <w:ind w:left="2869" w:hanging="360"/>
+      </w:pPr>
+      <w:rPr>
+        <w:rFonts w:ascii="Wingdings" w:hAnsi="Wingdings" w:hint="default"/>
+      </w:rPr>
+    </w:lvl>
+    <w:lvl w:ilvl="3" w:tplc="04190001" w:tentative="1">
+      <w:start w:val="1"/>
+      <w:numFmt w:val="bullet"/>
+      <w:lvlText w:val=""/>
+      <w:lvlJc w:val="left"/>
+      <w:pPr>
+        <w:ind w:left="3589" w:hanging="360"/>
+      </w:pPr>
+      <w:rPr>
+        <w:rFonts w:ascii="Symbol" w:hAnsi="Symbol" w:hint="default"/>
+      </w:rPr>
+    </w:lvl>
+    <w:lvl w:ilvl="4" w:tplc="04190003" w:tentative="1">
+      <w:start w:val="1"/>
+      <w:numFmt w:val="bullet"/>
+      <w:lvlText w:val="o"/>
+      <w:lvlJc w:val="left"/>
+      <w:pPr>
+        <w:ind w:left="4309" w:hanging="360"/>
+      </w:pPr>
+      <w:rPr>
+        <w:rFonts w:ascii="Courier New" w:hAnsi="Courier New" w:cs="Courier New" w:hint="default"/>
+      </w:rPr>
+    </w:lvl>
+    <w:lvl w:ilvl="5" w:tplc="04190005" w:tentative="1">
+      <w:start w:val="1"/>
+      <w:numFmt w:val="bullet"/>
+      <w:lvlText w:val=""/>
+      <w:lvlJc w:val="left"/>
+      <w:pPr>
+        <w:ind w:left="5029" w:hanging="360"/>
+      </w:pPr>
+      <w:rPr>
+        <w:rFonts w:ascii="Wingdings" w:hAnsi="Wingdings" w:hint="default"/>
+      </w:rPr>
+    </w:lvl>
+    <w:lvl w:ilvl="6" w:tplc="04190001" w:tentative="1">
+      <w:start w:val="1"/>
+      <w:numFmt w:val="bullet"/>
+      <w:lvlText w:val=""/>
+      <w:lvlJc w:val="left"/>
+      <w:pPr>
+        <w:ind w:left="5749" w:hanging="360"/>
+      </w:pPr>
+      <w:rPr>
+        <w:rFonts w:ascii="Symbol" w:hAnsi="Symbol" w:hint="default"/>
+      </w:rPr>
+    </w:lvl>
+    <w:lvl w:ilvl="7" w:tplc="04190003" w:tentative="1">
+      <w:start w:val="1"/>
+      <w:numFmt w:val="bullet"/>
+      <w:lvlText w:val="o"/>
+      <w:lvlJc w:val="left"/>
+      <w:pPr>
+        <w:ind w:left="6469" w:hanging="360"/>
+      </w:pPr>
+      <w:rPr>
+        <w:rFonts w:ascii="Courier New" w:hAnsi="Courier New" w:cs="Courier New" w:hint="default"/>
+      </w:rPr>
+    </w:lvl>
+    <w:lvl w:ilvl="8" w:tplc="04190005" w:tentative="1">
+      <w:start w:val="1"/>
+      <w:numFmt w:val="bullet"/>
+      <w:lvlText w:val=""/>
+      <w:lvlJc w:val="left"/>
+      <w:pPr>
+        <w:ind w:left="7189" w:hanging="360"/>
+      </w:pPr>
+      <w:rPr>
+        <w:rFonts w:ascii="Wingdings" w:hAnsi="Wingdings" w:hint="default"/>
+      </w:rPr>
+    </w:lvl>
+  </w:abstractNum>
+  <w:abstractNum w:abstractNumId="2" w15:restartNumberingAfterBreak="0">
     <w:nsid w:val="38543B9D"/>
     <w:multiLevelType w:val="hybridMultilevel"/>
     <w:tmpl w:val="472818DC"/>
@@ -3026,7 +4422,7 @@
       </w:pPr>
     </w:lvl>
   </w:abstractNum>
-  <w:abstractNum w:abstractNumId="1" w15:restartNumberingAfterBreak="0">
+  <w:abstractNum w:abstractNumId="3" w15:restartNumberingAfterBreak="0">
     <w:nsid w:val="3C0B2DCF"/>
     <w:multiLevelType w:val="hybridMultilevel"/>
     <w:tmpl w:val="2BA47E22"/>
@@ -3139,7 +4535,7 @@
       </w:rPr>
     </w:lvl>
   </w:abstractNum>
-  <w:abstractNum w:abstractNumId="2" w15:restartNumberingAfterBreak="0">
+  <w:abstractNum w:abstractNumId="4" w15:restartNumberingAfterBreak="0">
     <w:nsid w:val="3ECD071D"/>
     <w:multiLevelType w:val="multilevel"/>
     <w:tmpl w:val="0419001F"/>
@@ -3225,7 +4621,7 @@
       </w:pPr>
     </w:lvl>
   </w:abstractNum>
-  <w:abstractNum w:abstractNumId="3" w15:restartNumberingAfterBreak="0">
+  <w:abstractNum w:abstractNumId="5" w15:restartNumberingAfterBreak="0">
     <w:nsid w:val="408335AF"/>
     <w:multiLevelType w:val="hybridMultilevel"/>
     <w:tmpl w:val="812292BA"/>
@@ -3311,7 +4707,7 @@
       </w:pPr>
     </w:lvl>
   </w:abstractNum>
-  <w:abstractNum w:abstractNumId="4" w15:restartNumberingAfterBreak="0">
+  <w:abstractNum w:abstractNumId="6" w15:restartNumberingAfterBreak="0">
     <w:nsid w:val="464A3D04"/>
     <w:multiLevelType w:val="hybridMultilevel"/>
     <w:tmpl w:val="EAD0B08C"/>
@@ -3424,7 +4820,7 @@
       </w:rPr>
     </w:lvl>
   </w:abstractNum>
-  <w:abstractNum w:abstractNumId="5" w15:restartNumberingAfterBreak="0">
+  <w:abstractNum w:abstractNumId="7" w15:restartNumberingAfterBreak="0">
     <w:nsid w:val="4B327CA4"/>
     <w:multiLevelType w:val="hybridMultilevel"/>
     <w:tmpl w:val="F20C7492"/>
@@ -3510,7 +4906,7 @@
       </w:pPr>
     </w:lvl>
   </w:abstractNum>
-  <w:abstractNum w:abstractNumId="6" w15:restartNumberingAfterBreak="0">
+  <w:abstractNum w:abstractNumId="8" w15:restartNumberingAfterBreak="0">
     <w:nsid w:val="4D6C687B"/>
     <w:multiLevelType w:val="hybridMultilevel"/>
     <w:tmpl w:val="13089706"/>
@@ -3623,7 +5019,7 @@
       </w:rPr>
     </w:lvl>
   </w:abstractNum>
-  <w:abstractNum w:abstractNumId="7" w15:restartNumberingAfterBreak="0">
+  <w:abstractNum w:abstractNumId="9" w15:restartNumberingAfterBreak="0">
     <w:nsid w:val="4ED21EFA"/>
     <w:multiLevelType w:val="multilevel"/>
     <w:tmpl w:val="0419001F"/>
@@ -3709,7 +5105,7 @@
       </w:pPr>
     </w:lvl>
   </w:abstractNum>
-  <w:abstractNum w:abstractNumId="8" w15:restartNumberingAfterBreak="0">
+  <w:abstractNum w:abstractNumId="10" w15:restartNumberingAfterBreak="0">
     <w:nsid w:val="5B6466E9"/>
     <w:multiLevelType w:val="hybridMultilevel"/>
     <w:tmpl w:val="93C8E114"/>
@@ -3795,7 +5191,7 @@
       </w:pPr>
     </w:lvl>
   </w:abstractNum>
-  <w:abstractNum w:abstractNumId="9" w15:restartNumberingAfterBreak="0">
+  <w:abstractNum w:abstractNumId="11" w15:restartNumberingAfterBreak="0">
     <w:nsid w:val="5CDD4698"/>
     <w:multiLevelType w:val="hybridMultilevel"/>
     <w:tmpl w:val="D0B43E78"/>
@@ -3908,7 +5304,7 @@
       </w:rPr>
     </w:lvl>
   </w:abstractNum>
-  <w:abstractNum w:abstractNumId="10" w15:restartNumberingAfterBreak="0">
+  <w:abstractNum w:abstractNumId="12" w15:restartNumberingAfterBreak="0">
     <w:nsid w:val="6BA30EAA"/>
     <w:multiLevelType w:val="hybridMultilevel"/>
     <w:tmpl w:val="AA8E87B6"/>
@@ -4021,38 +5417,276 @@
       </w:rPr>
     </w:lvl>
   </w:abstractNum>
+  <w:abstractNum w:abstractNumId="13" w15:restartNumberingAfterBreak="0">
+    <w:nsid w:val="6DDD7FC4"/>
+    <w:multiLevelType w:val="hybridMultilevel"/>
+    <w:tmpl w:val="CC36DD8C"/>
+    <w:lvl w:ilvl="0" w:tplc="04190001">
+      <w:start w:val="1"/>
+      <w:numFmt w:val="bullet"/>
+      <w:lvlText w:val=""/>
+      <w:lvlJc w:val="left"/>
+      <w:pPr>
+        <w:ind w:left="1429" w:hanging="360"/>
+      </w:pPr>
+      <w:rPr>
+        <w:rFonts w:ascii="Symbol" w:hAnsi="Symbol" w:hint="default"/>
+      </w:rPr>
+    </w:lvl>
+    <w:lvl w:ilvl="1" w:tplc="04190003" w:tentative="1">
+      <w:start w:val="1"/>
+      <w:numFmt w:val="bullet"/>
+      <w:lvlText w:val="o"/>
+      <w:lvlJc w:val="left"/>
+      <w:pPr>
+        <w:ind w:left="2149" w:hanging="360"/>
+      </w:pPr>
+      <w:rPr>
+        <w:rFonts w:ascii="Courier New" w:hAnsi="Courier New" w:cs="Courier New" w:hint="default"/>
+      </w:rPr>
+    </w:lvl>
+    <w:lvl w:ilvl="2" w:tplc="04190005" w:tentative="1">
+      <w:start w:val="1"/>
+      <w:numFmt w:val="bullet"/>
+      <w:lvlText w:val=""/>
+      <w:lvlJc w:val="left"/>
+      <w:pPr>
+        <w:ind w:left="2869" w:hanging="360"/>
+      </w:pPr>
+      <w:rPr>
+        <w:rFonts w:ascii="Wingdings" w:hAnsi="Wingdings" w:hint="default"/>
+      </w:rPr>
+    </w:lvl>
+    <w:lvl w:ilvl="3" w:tplc="04190001" w:tentative="1">
+      <w:start w:val="1"/>
+      <w:numFmt w:val="bullet"/>
+      <w:lvlText w:val=""/>
+      <w:lvlJc w:val="left"/>
+      <w:pPr>
+        <w:ind w:left="3589" w:hanging="360"/>
+      </w:pPr>
+      <w:rPr>
+        <w:rFonts w:ascii="Symbol" w:hAnsi="Symbol" w:hint="default"/>
+      </w:rPr>
+    </w:lvl>
+    <w:lvl w:ilvl="4" w:tplc="04190003" w:tentative="1">
+      <w:start w:val="1"/>
+      <w:numFmt w:val="bullet"/>
+      <w:lvlText w:val="o"/>
+      <w:lvlJc w:val="left"/>
+      <w:pPr>
+        <w:ind w:left="4309" w:hanging="360"/>
+      </w:pPr>
+      <w:rPr>
+        <w:rFonts w:ascii="Courier New" w:hAnsi="Courier New" w:cs="Courier New" w:hint="default"/>
+      </w:rPr>
+    </w:lvl>
+    <w:lvl w:ilvl="5" w:tplc="04190005" w:tentative="1">
+      <w:start w:val="1"/>
+      <w:numFmt w:val="bullet"/>
+      <w:lvlText w:val=""/>
+      <w:lvlJc w:val="left"/>
+      <w:pPr>
+        <w:ind w:left="5029" w:hanging="360"/>
+      </w:pPr>
+      <w:rPr>
+        <w:rFonts w:ascii="Wingdings" w:hAnsi="Wingdings" w:hint="default"/>
+      </w:rPr>
+    </w:lvl>
+    <w:lvl w:ilvl="6" w:tplc="04190001" w:tentative="1">
+      <w:start w:val="1"/>
+      <w:numFmt w:val="bullet"/>
+      <w:lvlText w:val=""/>
+      <w:lvlJc w:val="left"/>
+      <w:pPr>
+        <w:ind w:left="5749" w:hanging="360"/>
+      </w:pPr>
+      <w:rPr>
+        <w:rFonts w:ascii="Symbol" w:hAnsi="Symbol" w:hint="default"/>
+      </w:rPr>
+    </w:lvl>
+    <w:lvl w:ilvl="7" w:tplc="04190003" w:tentative="1">
+      <w:start w:val="1"/>
+      <w:numFmt w:val="bullet"/>
+      <w:lvlText w:val="o"/>
+      <w:lvlJc w:val="left"/>
+      <w:pPr>
+        <w:ind w:left="6469" w:hanging="360"/>
+      </w:pPr>
+      <w:rPr>
+        <w:rFonts w:ascii="Courier New" w:hAnsi="Courier New" w:cs="Courier New" w:hint="default"/>
+      </w:rPr>
+    </w:lvl>
+    <w:lvl w:ilvl="8" w:tplc="04190005" w:tentative="1">
+      <w:start w:val="1"/>
+      <w:numFmt w:val="bullet"/>
+      <w:lvlText w:val=""/>
+      <w:lvlJc w:val="left"/>
+      <w:pPr>
+        <w:ind w:left="7189" w:hanging="360"/>
+      </w:pPr>
+      <w:rPr>
+        <w:rFonts w:ascii="Wingdings" w:hAnsi="Wingdings" w:hint="default"/>
+      </w:rPr>
+    </w:lvl>
+  </w:abstractNum>
+  <w:abstractNum w:abstractNumId="14" w15:restartNumberingAfterBreak="0">
+    <w:nsid w:val="765035DC"/>
+    <w:multiLevelType w:val="hybridMultilevel"/>
+    <w:tmpl w:val="0076ECF8"/>
+    <w:lvl w:ilvl="0" w:tplc="04190001">
+      <w:start w:val="1"/>
+      <w:numFmt w:val="bullet"/>
+      <w:lvlText w:val=""/>
+      <w:lvlJc w:val="left"/>
+      <w:pPr>
+        <w:ind w:left="1429" w:hanging="360"/>
+      </w:pPr>
+      <w:rPr>
+        <w:rFonts w:ascii="Symbol" w:hAnsi="Symbol" w:hint="default"/>
+      </w:rPr>
+    </w:lvl>
+    <w:lvl w:ilvl="1" w:tplc="04190003" w:tentative="1">
+      <w:start w:val="1"/>
+      <w:numFmt w:val="bullet"/>
+      <w:lvlText w:val="o"/>
+      <w:lvlJc w:val="left"/>
+      <w:pPr>
+        <w:ind w:left="2149" w:hanging="360"/>
+      </w:pPr>
+      <w:rPr>
+        <w:rFonts w:ascii="Courier New" w:hAnsi="Courier New" w:cs="Courier New" w:hint="default"/>
+      </w:rPr>
+    </w:lvl>
+    <w:lvl w:ilvl="2" w:tplc="04190005" w:tentative="1">
+      <w:start w:val="1"/>
+      <w:numFmt w:val="bullet"/>
+      <w:lvlText w:val=""/>
+      <w:lvlJc w:val="left"/>
+      <w:pPr>
+        <w:ind w:left="2869" w:hanging="360"/>
+      </w:pPr>
+      <w:rPr>
+        <w:rFonts w:ascii="Wingdings" w:hAnsi="Wingdings" w:hint="default"/>
+      </w:rPr>
+    </w:lvl>
+    <w:lvl w:ilvl="3" w:tplc="04190001" w:tentative="1">
+      <w:start w:val="1"/>
+      <w:numFmt w:val="bullet"/>
+      <w:lvlText w:val=""/>
+      <w:lvlJc w:val="left"/>
+      <w:pPr>
+        <w:ind w:left="3589" w:hanging="360"/>
+      </w:pPr>
+      <w:rPr>
+        <w:rFonts w:ascii="Symbol" w:hAnsi="Symbol" w:hint="default"/>
+      </w:rPr>
+    </w:lvl>
+    <w:lvl w:ilvl="4" w:tplc="04190003" w:tentative="1">
+      <w:start w:val="1"/>
+      <w:numFmt w:val="bullet"/>
+      <w:lvlText w:val="o"/>
+      <w:lvlJc w:val="left"/>
+      <w:pPr>
+        <w:ind w:left="4309" w:hanging="360"/>
+      </w:pPr>
+      <w:rPr>
+        <w:rFonts w:ascii="Courier New" w:hAnsi="Courier New" w:cs="Courier New" w:hint="default"/>
+      </w:rPr>
+    </w:lvl>
+    <w:lvl w:ilvl="5" w:tplc="04190005" w:tentative="1">
+      <w:start w:val="1"/>
+      <w:numFmt w:val="bullet"/>
+      <w:lvlText w:val=""/>
+      <w:lvlJc w:val="left"/>
+      <w:pPr>
+        <w:ind w:left="5029" w:hanging="360"/>
+      </w:pPr>
+      <w:rPr>
+        <w:rFonts w:ascii="Wingdings" w:hAnsi="Wingdings" w:hint="default"/>
+      </w:rPr>
+    </w:lvl>
+    <w:lvl w:ilvl="6" w:tplc="04190001" w:tentative="1">
+      <w:start w:val="1"/>
+      <w:numFmt w:val="bullet"/>
+      <w:lvlText w:val=""/>
+      <w:lvlJc w:val="left"/>
+      <w:pPr>
+        <w:ind w:left="5749" w:hanging="360"/>
+      </w:pPr>
+      <w:rPr>
+        <w:rFonts w:ascii="Symbol" w:hAnsi="Symbol" w:hint="default"/>
+      </w:rPr>
+    </w:lvl>
+    <w:lvl w:ilvl="7" w:tplc="04190003" w:tentative="1">
+      <w:start w:val="1"/>
+      <w:numFmt w:val="bullet"/>
+      <w:lvlText w:val="o"/>
+      <w:lvlJc w:val="left"/>
+      <w:pPr>
+        <w:ind w:left="6469" w:hanging="360"/>
+      </w:pPr>
+      <w:rPr>
+        <w:rFonts w:ascii="Courier New" w:hAnsi="Courier New" w:cs="Courier New" w:hint="default"/>
+      </w:rPr>
+    </w:lvl>
+    <w:lvl w:ilvl="8" w:tplc="04190005" w:tentative="1">
+      <w:start w:val="1"/>
+      <w:numFmt w:val="bullet"/>
+      <w:lvlText w:val=""/>
+      <w:lvlJc w:val="left"/>
+      <w:pPr>
+        <w:ind w:left="7189" w:hanging="360"/>
+      </w:pPr>
+      <w:rPr>
+        <w:rFonts w:ascii="Wingdings" w:hAnsi="Wingdings" w:hint="default"/>
+      </w:rPr>
+    </w:lvl>
+  </w:abstractNum>
   <w:num w:numId="1">
+    <w:abstractNumId w:val="12"/>
+  </w:num>
+  <w:num w:numId="2">
+    <w:abstractNumId w:val="5"/>
+  </w:num>
+  <w:num w:numId="3">
+    <w:abstractNumId w:val="8"/>
+  </w:num>
+  <w:num w:numId="4">
+    <w:abstractNumId w:val="3"/>
+  </w:num>
+  <w:num w:numId="5">
+    <w:abstractNumId w:val="7"/>
+  </w:num>
+  <w:num w:numId="6">
+    <w:abstractNumId w:val="4"/>
+  </w:num>
+  <w:num w:numId="7">
     <w:abstractNumId w:val="10"/>
   </w:num>
-  <w:num w:numId="2">
-    <w:abstractNumId w:val="3"/>
+  <w:num w:numId="8">
+    <w:abstractNumId w:val="2"/>
   </w:num>
-  <w:num w:numId="3">
+  <w:num w:numId="9">
     <w:abstractNumId w:val="6"/>
   </w:num>
-  <w:num w:numId="4">
+  <w:num w:numId="10">
+    <w:abstractNumId w:val="9"/>
+  </w:num>
+  <w:num w:numId="11">
+    <w:abstractNumId w:val="11"/>
+  </w:num>
+  <w:num w:numId="12">
     <w:abstractNumId w:val="1"/>
   </w:num>
-  <w:num w:numId="5">
-    <w:abstractNumId w:val="5"/>
+  <w:num w:numId="13">
+    <w:abstractNumId w:val="13"/>
   </w:num>
-  <w:num w:numId="6">
-    <w:abstractNumId w:val="2"/>
+  <w:num w:numId="14">
+    <w:abstractNumId w:val="14"/>
   </w:num>
-  <w:num w:numId="7">
-    <w:abstractNumId w:val="8"/>
-  </w:num>
-  <w:num w:numId="8">
+  <w:num w:numId="15">
     <w:abstractNumId w:val="0"/>
-  </w:num>
-  <w:num w:numId="9">
-    <w:abstractNumId w:val="4"/>
-  </w:num>
-  <w:num w:numId="10">
-    <w:abstractNumId w:val="7"/>
-  </w:num>
-  <w:num w:numId="11">
-    <w:abstractNumId w:val="9"/>
   </w:num>
 </w:numbering>
 </file>
@@ -4997,7 +6631,7 @@
 </file>
 
 <file path=customXml/itemProps1.xml><?xml version="1.0" encoding="utf-8"?>
-<ds:datastoreItem xmlns:ds="http://schemas.openxmlformats.org/officeDocument/2006/customXml" ds:itemID="{9D541ADC-D4EC-4476-8620-4E9C01C8E2BE}">
+<ds:datastoreItem xmlns:ds="http://schemas.openxmlformats.org/officeDocument/2006/customXml" ds:itemID="{B61421C6-F46B-4A83-80B4-0CFC705DC20B}">
   <ds:schemaRefs>
     <ds:schemaRef ds:uri="http://schemas.openxmlformats.org/officeDocument/2006/bibliography"/>
   </ds:schemaRefs>

</xml_diff>